<commit_message>
finished SRS docx draft
</commit_message>
<xml_diff>
--- a/System Requirements Specification.docx
+++ b/System Requirements Specification.docx
@@ -215,18 +215,490 @@
           <w:szCs w:val="24"/>
         </w:rPr>
         <w:lastRenderedPageBreak/>
-        <w:t>Table Of Contents</w:t>
-      </w:r>
-    </w:p>
-    <w:p>
-      <w:pPr>
+        <w:t xml:space="preserve">Table </w:t>
+      </w:r>
+      <w:proofErr w:type="gramStart"/>
+      <w:r>
         <w:rPr>
           <w:rFonts w:ascii="Times New Roman" w:hAnsi="Times New Roman" w:cs="Times New Roman"/>
           <w:b/>
           <w:sz w:val="24"/>
           <w:szCs w:val="24"/>
         </w:rPr>
-      </w:pPr>
+        <w:t>Of</w:t>
+      </w:r>
+      <w:proofErr w:type="gramEnd"/>
+      <w:r>
+        <w:rPr>
+          <w:rFonts w:ascii="Times New Roman" w:hAnsi="Times New Roman" w:cs="Times New Roman"/>
+          <w:b/>
+          <w:sz w:val="24"/>
+          <w:szCs w:val="24"/>
+        </w:rPr>
+        <w:t xml:space="preserve"> Contents</w:t>
+      </w:r>
+    </w:p>
+    <w:p>
+      <w:pPr>
+        <w:pStyle w:val="ListParagraph"/>
+        <w:numPr>
+          <w:ilvl w:val="0"/>
+          <w:numId w:val="6"/>
+        </w:numPr>
+        <w:rPr>
+          <w:rFonts w:ascii="Times New Roman" w:hAnsi="Times New Roman" w:cs="Times New Roman"/>
+          <w:b/>
+          <w:sz w:val="24"/>
+          <w:szCs w:val="24"/>
+        </w:rPr>
+      </w:pPr>
+      <w:r>
+        <w:rPr>
+          <w:rFonts w:ascii="Times New Roman" w:hAnsi="Times New Roman" w:cs="Times New Roman"/>
+          <w:b/>
+          <w:sz w:val="24"/>
+          <w:szCs w:val="24"/>
+        </w:rPr>
+        <w:t>Introduction………………………………………………………………………………2</w:t>
+      </w:r>
+    </w:p>
+    <w:p>
+      <w:pPr>
+        <w:pStyle w:val="ListParagraph"/>
+        <w:numPr>
+          <w:ilvl w:val="1"/>
+          <w:numId w:val="6"/>
+        </w:numPr>
+        <w:rPr>
+          <w:rFonts w:ascii="Times New Roman" w:hAnsi="Times New Roman" w:cs="Times New Roman"/>
+          <w:sz w:val="24"/>
+          <w:szCs w:val="24"/>
+        </w:rPr>
+      </w:pPr>
+      <w:r>
+        <w:rPr>
+          <w:rFonts w:ascii="Times New Roman" w:hAnsi="Times New Roman" w:cs="Times New Roman"/>
+          <w:sz w:val="24"/>
+          <w:szCs w:val="24"/>
+        </w:rPr>
+        <w:t>Project Overview……………………………………………………………………...2</w:t>
+      </w:r>
+    </w:p>
+    <w:p>
+      <w:pPr>
+        <w:pStyle w:val="ListParagraph"/>
+        <w:numPr>
+          <w:ilvl w:val="1"/>
+          <w:numId w:val="6"/>
+        </w:numPr>
+        <w:rPr>
+          <w:rFonts w:ascii="Times New Roman" w:hAnsi="Times New Roman" w:cs="Times New Roman"/>
+          <w:sz w:val="24"/>
+          <w:szCs w:val="24"/>
+        </w:rPr>
+      </w:pPr>
+      <w:r>
+        <w:rPr>
+          <w:rFonts w:ascii="Times New Roman" w:hAnsi="Times New Roman" w:cs="Times New Roman"/>
+          <w:sz w:val="24"/>
+          <w:szCs w:val="24"/>
+        </w:rPr>
+        <w:t>Purpose and Scope…………………………………………………………………….2</w:t>
+      </w:r>
+    </w:p>
+    <w:p>
+      <w:pPr>
+        <w:pStyle w:val="ListParagraph"/>
+        <w:numPr>
+          <w:ilvl w:val="0"/>
+          <w:numId w:val="6"/>
+        </w:numPr>
+        <w:rPr>
+          <w:rFonts w:ascii="Times New Roman" w:hAnsi="Times New Roman" w:cs="Times New Roman"/>
+          <w:b/>
+          <w:sz w:val="24"/>
+          <w:szCs w:val="24"/>
+        </w:rPr>
+      </w:pPr>
+      <w:r>
+        <w:rPr>
+          <w:rFonts w:ascii="Times New Roman" w:hAnsi="Times New Roman" w:cs="Times New Roman"/>
+          <w:b/>
+          <w:sz w:val="24"/>
+          <w:szCs w:val="24"/>
+        </w:rPr>
+        <w:t>Overall Description………………………………………………………………………2</w:t>
+      </w:r>
+    </w:p>
+    <w:p>
+      <w:pPr>
+        <w:pStyle w:val="ListParagraph"/>
+        <w:numPr>
+          <w:ilvl w:val="1"/>
+          <w:numId w:val="6"/>
+        </w:numPr>
+        <w:rPr>
+          <w:rFonts w:ascii="Times New Roman" w:hAnsi="Times New Roman" w:cs="Times New Roman"/>
+          <w:sz w:val="24"/>
+          <w:szCs w:val="24"/>
+        </w:rPr>
+      </w:pPr>
+      <w:r>
+        <w:rPr>
+          <w:rFonts w:ascii="Times New Roman" w:hAnsi="Times New Roman" w:cs="Times New Roman"/>
+          <w:sz w:val="24"/>
+          <w:szCs w:val="24"/>
+        </w:rPr>
+        <w:t>Product Functions/Context…………………………………………………………….2</w:t>
+      </w:r>
+    </w:p>
+    <w:p>
+      <w:pPr>
+        <w:pStyle w:val="ListParagraph"/>
+        <w:numPr>
+          <w:ilvl w:val="1"/>
+          <w:numId w:val="6"/>
+        </w:numPr>
+        <w:rPr>
+          <w:rFonts w:ascii="Times New Roman" w:hAnsi="Times New Roman" w:cs="Times New Roman"/>
+          <w:sz w:val="24"/>
+          <w:szCs w:val="24"/>
+        </w:rPr>
+      </w:pPr>
+      <w:r>
+        <w:rPr>
+          <w:rFonts w:ascii="Times New Roman" w:hAnsi="Times New Roman" w:cs="Times New Roman"/>
+          <w:sz w:val="24"/>
+          <w:szCs w:val="24"/>
+        </w:rPr>
+        <w:t>User Characteristics…………………………………………………………………...2</w:t>
+      </w:r>
+    </w:p>
+    <w:p>
+      <w:pPr>
+        <w:pStyle w:val="ListParagraph"/>
+        <w:numPr>
+          <w:ilvl w:val="1"/>
+          <w:numId w:val="6"/>
+        </w:numPr>
+        <w:rPr>
+          <w:rFonts w:ascii="Times New Roman" w:hAnsi="Times New Roman" w:cs="Times New Roman"/>
+          <w:sz w:val="24"/>
+          <w:szCs w:val="24"/>
+        </w:rPr>
+      </w:pPr>
+      <w:r>
+        <w:rPr>
+          <w:rFonts w:ascii="Times New Roman" w:hAnsi="Times New Roman" w:cs="Times New Roman"/>
+          <w:sz w:val="24"/>
+          <w:szCs w:val="24"/>
+        </w:rPr>
+        <w:t>Assumptions…………………………………………………………………………...3</w:t>
+      </w:r>
+    </w:p>
+    <w:p>
+      <w:pPr>
+        <w:pStyle w:val="ListParagraph"/>
+        <w:numPr>
+          <w:ilvl w:val="1"/>
+          <w:numId w:val="6"/>
+        </w:numPr>
+        <w:rPr>
+          <w:rFonts w:ascii="Times New Roman" w:hAnsi="Times New Roman" w:cs="Times New Roman"/>
+          <w:sz w:val="24"/>
+          <w:szCs w:val="24"/>
+        </w:rPr>
+      </w:pPr>
+      <w:r>
+        <w:rPr>
+          <w:rFonts w:ascii="Times New Roman" w:hAnsi="Times New Roman" w:cs="Times New Roman"/>
+          <w:sz w:val="24"/>
+          <w:szCs w:val="24"/>
+        </w:rPr>
+        <w:t>Constraints…………………………………………………………………………….3</w:t>
+      </w:r>
+    </w:p>
+    <w:p>
+      <w:pPr>
+        <w:pStyle w:val="ListParagraph"/>
+        <w:numPr>
+          <w:ilvl w:val="1"/>
+          <w:numId w:val="6"/>
+        </w:numPr>
+        <w:rPr>
+          <w:rFonts w:ascii="Times New Roman" w:hAnsi="Times New Roman" w:cs="Times New Roman"/>
+          <w:sz w:val="24"/>
+          <w:szCs w:val="24"/>
+        </w:rPr>
+      </w:pPr>
+      <w:r>
+        <w:rPr>
+          <w:rFonts w:ascii="Times New Roman" w:hAnsi="Times New Roman" w:cs="Times New Roman"/>
+          <w:sz w:val="24"/>
+          <w:szCs w:val="24"/>
+        </w:rPr>
+        <w:t>Dependencies/Environment…………………………………………………………...3</w:t>
+      </w:r>
+    </w:p>
+    <w:p>
+      <w:pPr>
+        <w:pStyle w:val="ListParagraph"/>
+        <w:numPr>
+          <w:ilvl w:val="0"/>
+          <w:numId w:val="6"/>
+        </w:numPr>
+        <w:rPr>
+          <w:rFonts w:ascii="Times New Roman" w:hAnsi="Times New Roman" w:cs="Times New Roman"/>
+          <w:b/>
+          <w:sz w:val="24"/>
+          <w:szCs w:val="24"/>
+        </w:rPr>
+      </w:pPr>
+      <w:r>
+        <w:rPr>
+          <w:rFonts w:ascii="Times New Roman" w:hAnsi="Times New Roman" w:cs="Times New Roman"/>
+          <w:b/>
+          <w:sz w:val="24"/>
+          <w:szCs w:val="24"/>
+        </w:rPr>
+        <w:t>External Interfaces…………………………………………………………………….....3</w:t>
+      </w:r>
+    </w:p>
+    <w:p>
+      <w:pPr>
+        <w:pStyle w:val="ListParagraph"/>
+        <w:numPr>
+          <w:ilvl w:val="1"/>
+          <w:numId w:val="6"/>
+        </w:numPr>
+        <w:rPr>
+          <w:rFonts w:ascii="Times New Roman" w:hAnsi="Times New Roman" w:cs="Times New Roman"/>
+          <w:sz w:val="24"/>
+          <w:szCs w:val="24"/>
+        </w:rPr>
+      </w:pPr>
+      <w:r>
+        <w:rPr>
+          <w:rFonts w:ascii="Times New Roman" w:hAnsi="Times New Roman" w:cs="Times New Roman"/>
+          <w:sz w:val="24"/>
+          <w:szCs w:val="24"/>
+        </w:rPr>
+        <w:t>User Interfaces………………………………………………………………………...3</w:t>
+      </w:r>
+    </w:p>
+    <w:p>
+      <w:pPr>
+        <w:pStyle w:val="ListParagraph"/>
+        <w:numPr>
+          <w:ilvl w:val="1"/>
+          <w:numId w:val="6"/>
+        </w:numPr>
+        <w:rPr>
+          <w:rFonts w:ascii="Times New Roman" w:hAnsi="Times New Roman" w:cs="Times New Roman"/>
+          <w:sz w:val="24"/>
+          <w:szCs w:val="24"/>
+        </w:rPr>
+      </w:pPr>
+      <w:r>
+        <w:rPr>
+          <w:rFonts w:ascii="Times New Roman" w:hAnsi="Times New Roman" w:cs="Times New Roman"/>
+          <w:sz w:val="24"/>
+          <w:szCs w:val="24"/>
+        </w:rPr>
+        <w:t>Network Interfaces…………………………………………………………………….3</w:t>
+      </w:r>
+    </w:p>
+    <w:p>
+      <w:pPr>
+        <w:pStyle w:val="ListParagraph"/>
+        <w:numPr>
+          <w:ilvl w:val="1"/>
+          <w:numId w:val="6"/>
+        </w:numPr>
+        <w:rPr>
+          <w:rFonts w:ascii="Times New Roman" w:hAnsi="Times New Roman" w:cs="Times New Roman"/>
+          <w:sz w:val="24"/>
+          <w:szCs w:val="24"/>
+        </w:rPr>
+      </w:pPr>
+      <w:r>
+        <w:rPr>
+          <w:rFonts w:ascii="Times New Roman" w:hAnsi="Times New Roman" w:cs="Times New Roman"/>
+          <w:sz w:val="24"/>
+          <w:szCs w:val="24"/>
+        </w:rPr>
+        <w:t>API…………………………………………………………………………………….3</w:t>
+      </w:r>
+    </w:p>
+    <w:p>
+      <w:pPr>
+        <w:pStyle w:val="ListParagraph"/>
+        <w:numPr>
+          <w:ilvl w:val="1"/>
+          <w:numId w:val="6"/>
+        </w:numPr>
+        <w:rPr>
+          <w:rFonts w:ascii="Times New Roman" w:hAnsi="Times New Roman" w:cs="Times New Roman"/>
+          <w:sz w:val="24"/>
+          <w:szCs w:val="24"/>
+        </w:rPr>
+      </w:pPr>
+      <w:r>
+        <w:rPr>
+          <w:rFonts w:ascii="Times New Roman" w:hAnsi="Times New Roman" w:cs="Times New Roman"/>
+          <w:sz w:val="24"/>
+          <w:szCs w:val="24"/>
+        </w:rPr>
+        <w:t>Protocols………………………………………………………………………………3</w:t>
+      </w:r>
+    </w:p>
+    <w:p>
+      <w:pPr>
+        <w:pStyle w:val="ListParagraph"/>
+        <w:numPr>
+          <w:ilvl w:val="0"/>
+          <w:numId w:val="6"/>
+        </w:numPr>
+        <w:rPr>
+          <w:rFonts w:ascii="Times New Roman" w:hAnsi="Times New Roman" w:cs="Times New Roman"/>
+          <w:b/>
+          <w:sz w:val="24"/>
+          <w:szCs w:val="24"/>
+        </w:rPr>
+      </w:pPr>
+      <w:r>
+        <w:rPr>
+          <w:rFonts w:ascii="Times New Roman" w:hAnsi="Times New Roman" w:cs="Times New Roman"/>
+          <w:b/>
+          <w:sz w:val="24"/>
+          <w:szCs w:val="24"/>
+        </w:rPr>
+        <w:t>Functional Requirements………………………………………………………………..4</w:t>
+      </w:r>
+    </w:p>
+    <w:p>
+      <w:pPr>
+        <w:pStyle w:val="ListParagraph"/>
+        <w:numPr>
+          <w:ilvl w:val="0"/>
+          <w:numId w:val="6"/>
+        </w:numPr>
+        <w:rPr>
+          <w:rFonts w:ascii="Times New Roman" w:hAnsi="Times New Roman" w:cs="Times New Roman"/>
+          <w:b/>
+          <w:sz w:val="24"/>
+          <w:szCs w:val="24"/>
+        </w:rPr>
+      </w:pPr>
+      <w:r>
+        <w:rPr>
+          <w:rFonts w:ascii="Times New Roman" w:hAnsi="Times New Roman" w:cs="Times New Roman"/>
+          <w:b/>
+          <w:sz w:val="24"/>
+          <w:szCs w:val="24"/>
+        </w:rPr>
+        <w:t>Nonfunctional Requirements……………………………………………………………4</w:t>
+      </w:r>
+    </w:p>
+    <w:p>
+      <w:pPr>
+        <w:pStyle w:val="ListParagraph"/>
+        <w:numPr>
+          <w:ilvl w:val="1"/>
+          <w:numId w:val="6"/>
+        </w:numPr>
+        <w:rPr>
+          <w:rFonts w:ascii="Times New Roman" w:hAnsi="Times New Roman" w:cs="Times New Roman"/>
+          <w:sz w:val="24"/>
+          <w:szCs w:val="24"/>
+        </w:rPr>
+      </w:pPr>
+      <w:r>
+        <w:rPr>
+          <w:rFonts w:ascii="Times New Roman" w:hAnsi="Times New Roman" w:cs="Times New Roman"/>
+          <w:sz w:val="24"/>
+          <w:szCs w:val="24"/>
+        </w:rPr>
+        <w:t>User Interface Requirements…………………………………………………………..4</w:t>
+      </w:r>
+    </w:p>
+    <w:p>
+      <w:pPr>
+        <w:pStyle w:val="ListParagraph"/>
+        <w:numPr>
+          <w:ilvl w:val="1"/>
+          <w:numId w:val="6"/>
+        </w:numPr>
+        <w:rPr>
+          <w:rFonts w:ascii="Times New Roman" w:hAnsi="Times New Roman" w:cs="Times New Roman"/>
+          <w:sz w:val="24"/>
+          <w:szCs w:val="24"/>
+        </w:rPr>
+      </w:pPr>
+      <w:r>
+        <w:rPr>
+          <w:rFonts w:ascii="Times New Roman" w:hAnsi="Times New Roman" w:cs="Times New Roman"/>
+          <w:sz w:val="24"/>
+          <w:szCs w:val="24"/>
+        </w:rPr>
+        <w:t>Safety Requirements…………………………………………………………………..5</w:t>
+      </w:r>
+    </w:p>
+    <w:p>
+      <w:pPr>
+        <w:pStyle w:val="ListParagraph"/>
+        <w:numPr>
+          <w:ilvl w:val="1"/>
+          <w:numId w:val="6"/>
+        </w:numPr>
+        <w:rPr>
+          <w:rFonts w:ascii="Times New Roman" w:hAnsi="Times New Roman" w:cs="Times New Roman"/>
+          <w:sz w:val="24"/>
+          <w:szCs w:val="24"/>
+        </w:rPr>
+      </w:pPr>
+      <w:r>
+        <w:rPr>
+          <w:rFonts w:ascii="Times New Roman" w:hAnsi="Times New Roman" w:cs="Times New Roman"/>
+          <w:sz w:val="24"/>
+          <w:szCs w:val="24"/>
+        </w:rPr>
+        <w:t>Documentation Requirements…………………………………………………………</w:t>
+      </w:r>
+      <w:bookmarkStart w:id="0" w:name="_GoBack"/>
+      <w:bookmarkEnd w:id="0"/>
+      <w:r>
+        <w:rPr>
+          <w:rFonts w:ascii="Times New Roman" w:hAnsi="Times New Roman" w:cs="Times New Roman"/>
+          <w:sz w:val="24"/>
+          <w:szCs w:val="24"/>
+        </w:rPr>
+        <w:t>5</w:t>
+      </w:r>
+    </w:p>
+    <w:p>
+      <w:pPr>
+        <w:pStyle w:val="ListParagraph"/>
+        <w:numPr>
+          <w:ilvl w:val="0"/>
+          <w:numId w:val="6"/>
+        </w:numPr>
+        <w:rPr>
+          <w:rFonts w:ascii="Times New Roman" w:hAnsi="Times New Roman" w:cs="Times New Roman"/>
+          <w:b/>
+          <w:sz w:val="24"/>
+          <w:szCs w:val="24"/>
+        </w:rPr>
+      </w:pPr>
+      <w:r>
+        <w:rPr>
+          <w:rFonts w:ascii="Times New Roman" w:hAnsi="Times New Roman" w:cs="Times New Roman"/>
+          <w:b/>
+          <w:sz w:val="24"/>
+          <w:szCs w:val="24"/>
+        </w:rPr>
+        <w:t>Appendices………………………………………………………………………………..5</w:t>
+      </w:r>
     </w:p>
     <w:p>
       <w:pPr>
@@ -354,8 +826,18 @@
           <w:sz w:val="24"/>
           <w:szCs w:val="24"/>
         </w:rPr>
-        <w:t>In Scope:</w:t>
-      </w:r>
+        <w:t>In Scope</w:t>
+      </w:r>
+      <w:proofErr w:type="gramStart"/>
+      <w:r>
+        <w:rPr>
+          <w:rFonts w:ascii="Times New Roman" w:hAnsi="Times New Roman" w:cs="Times New Roman"/>
+          <w:sz w:val="24"/>
+          <w:szCs w:val="24"/>
+        </w:rPr>
+        <w:t>:</w:t>
+      </w:r>
+      <w:proofErr w:type="gramEnd"/>
       <w:r>
         <w:rPr>
           <w:rFonts w:ascii="Times New Roman" w:hAnsi="Times New Roman" w:cs="Times New Roman"/>
@@ -379,15 +861,7 @@
           <w:sz w:val="24"/>
           <w:szCs w:val="24"/>
         </w:rPr>
-        <w:t>testing, and documentation for</w:t>
-      </w:r>
-      <w:r>
-        <w:rPr>
-          <w:rFonts w:ascii="Times New Roman" w:hAnsi="Times New Roman" w:cs="Times New Roman"/>
-          <w:sz w:val="24"/>
-          <w:szCs w:val="24"/>
-        </w:rPr>
-        <w:t>:</w:t>
+        <w:t>testing, and documentation for:</w:t>
       </w:r>
     </w:p>
     <w:p>
@@ -449,15 +923,7 @@
           <w:sz w:val="24"/>
           <w:szCs w:val="24"/>
         </w:rPr>
-        <w:t>T</w:t>
-      </w:r>
-      <w:r>
-        <w:rPr>
-          <w:rFonts w:ascii="Times New Roman" w:hAnsi="Times New Roman" w:cs="Times New Roman"/>
-          <w:sz w:val="24"/>
-          <w:szCs w:val="24"/>
-        </w:rPr>
-        <w:t>he lower level software for the</w:t>
+        <w:t>The lower level software for the</w:t>
       </w:r>
       <w:r>
         <w:rPr>
@@ -581,15 +1047,7 @@
           <w:szCs w:val="24"/>
         </w:rPr>
         <w:tab/>
-        <w:t xml:space="preserve">      A</w:t>
-      </w:r>
-      <w:r>
-        <w:rPr>
-          <w:rFonts w:ascii="Times New Roman" w:hAnsi="Times New Roman" w:cs="Times New Roman"/>
-          <w:sz w:val="24"/>
-          <w:szCs w:val="24"/>
-        </w:rPr>
-        <w:t>ny development or work on the hardware itself</w:t>
+        <w:t xml:space="preserve">      Any development or work on the hardware itself</w:t>
       </w:r>
     </w:p>
     <w:p>
@@ -724,7 +1182,7 @@
                     <pic:cNvPicPr/>
                   </pic:nvPicPr>
                   <pic:blipFill>
-                    <a:blip r:embed="rId5">
+                    <a:blip r:embed="rId7">
                       <a:extLst>
                         <a:ext uri="{28A0092B-C50C-407E-A947-70E740481C1C}">
                           <a14:useLocalDpi xmlns:a14="http://schemas.microsoft.com/office/drawing/2010/main" val="0"/>
@@ -921,13 +1379,23 @@
           <w:szCs w:val="24"/>
         </w:rPr>
       </w:pPr>
-      <w:r>
-        <w:rPr>
-          <w:rFonts w:ascii="Times New Roman" w:hAnsi="Times New Roman" w:cs="Times New Roman"/>
-          <w:sz w:val="24"/>
-          <w:szCs w:val="24"/>
-        </w:rPr>
-        <w:t>Raspbian will be the OS on the pi</w:t>
+      <w:proofErr w:type="spellStart"/>
+      <w:r>
+        <w:rPr>
+          <w:rFonts w:ascii="Times New Roman" w:hAnsi="Times New Roman" w:cs="Times New Roman"/>
+          <w:sz w:val="24"/>
+          <w:szCs w:val="24"/>
+        </w:rPr>
+        <w:t>Raspbian</w:t>
+      </w:r>
+      <w:proofErr w:type="spellEnd"/>
+      <w:r>
+        <w:rPr>
+          <w:rFonts w:ascii="Times New Roman" w:hAnsi="Times New Roman" w:cs="Times New Roman"/>
+          <w:sz w:val="24"/>
+          <w:szCs w:val="24"/>
+        </w:rPr>
+        <w:t xml:space="preserve"> will be the OS on the pi</w:t>
       </w:r>
     </w:p>
     <w:p>
@@ -1215,7 +1683,41 @@
           <w:sz w:val="24"/>
           <w:szCs w:val="24"/>
         </w:rPr>
-        <w:t xml:space="preserve">Python 3.0 installed. The server and drivers should run on a raspberry pi running Raspbian with Python 3.0 installed. The low level drivers controlling the hardware must be developed before the client, server, and communication framework can be completed, because handling commands and alerts to and from the driver is the core of their functionality. </w:t>
+        <w:t>Python 3.0</w:t>
+      </w:r>
+      <w:r>
+        <w:rPr>
+          <w:rFonts w:ascii="Times New Roman" w:hAnsi="Times New Roman" w:cs="Times New Roman"/>
+          <w:sz w:val="24"/>
+          <w:szCs w:val="24"/>
+        </w:rPr>
+        <w:t xml:space="preserve"> and a browser</w:t>
+      </w:r>
+      <w:r>
+        <w:rPr>
+          <w:rFonts w:ascii="Times New Roman" w:hAnsi="Times New Roman" w:cs="Times New Roman"/>
+          <w:sz w:val="24"/>
+          <w:szCs w:val="24"/>
+        </w:rPr>
+        <w:t xml:space="preserve"> installed. The server and drivers should run on a raspberry pi running </w:t>
+      </w:r>
+      <w:proofErr w:type="spellStart"/>
+      <w:r>
+        <w:rPr>
+          <w:rFonts w:ascii="Times New Roman" w:hAnsi="Times New Roman" w:cs="Times New Roman"/>
+          <w:sz w:val="24"/>
+          <w:szCs w:val="24"/>
+        </w:rPr>
+        <w:t>Raspbian</w:t>
+      </w:r>
+      <w:proofErr w:type="spellEnd"/>
+      <w:r>
+        <w:rPr>
+          <w:rFonts w:ascii="Times New Roman" w:hAnsi="Times New Roman" w:cs="Times New Roman"/>
+          <w:sz w:val="24"/>
+          <w:szCs w:val="24"/>
+        </w:rPr>
+        <w:t xml:space="preserve"> with Python 3.0 installed. The low level drivers controlling the hardware must be developed before the client, server, and communication framework can be completed, because handling commands and alerts to and from the driver is the core of their functionality. </w:t>
       </w:r>
     </w:p>
     <w:p>
@@ -1309,10 +1811,32 @@
           <w:sz w:val="24"/>
           <w:szCs w:val="24"/>
         </w:rPr>
-        <w:t xml:space="preserve"> in Python to run in a terminal and accept input in the form of angle offsets, specific angle locations, and xyz offsets</w:t>
-      </w:r>
-      <w:bookmarkStart w:id="0" w:name="_GoBack"/>
-      <w:bookmarkEnd w:id="0"/>
+        <w:t xml:space="preserve"> to run in a browser</w:t>
+      </w:r>
+      <w:r>
+        <w:rPr>
+          <w:rFonts w:ascii="Times New Roman" w:hAnsi="Times New Roman" w:cs="Times New Roman"/>
+          <w:sz w:val="24"/>
+          <w:szCs w:val="24"/>
+        </w:rPr>
+        <w:t xml:space="preserve"> and </w:t>
+      </w:r>
+      <w:r>
+        <w:rPr>
+          <w:rFonts w:ascii="Times New Roman" w:hAnsi="Times New Roman" w:cs="Times New Roman"/>
+          <w:sz w:val="24"/>
+          <w:szCs w:val="24"/>
+        </w:rPr>
+        <w:t xml:space="preserve">work in conjunction with the client (written in Python) to </w:t>
+      </w:r>
+      <w:r>
+        <w:rPr>
+          <w:rFonts w:ascii="Times New Roman" w:hAnsi="Times New Roman" w:cs="Times New Roman"/>
+          <w:sz w:val="24"/>
+          <w:szCs w:val="24"/>
+        </w:rPr>
+        <w:t>accept input in the form of angle offsets, specific angle locations, and xyz offsets</w:t>
+      </w:r>
     </w:p>
     <w:p>
       <w:pPr>
@@ -1356,6 +1880,14 @@
         </w:rPr>
         <w:t>Sockets will be used to communicate between the web client and server.</w:t>
       </w:r>
+      <w:r>
+        <w:rPr>
+          <w:rFonts w:ascii="Times New Roman" w:hAnsi="Times New Roman" w:cs="Times New Roman"/>
+          <w:sz w:val="24"/>
+          <w:szCs w:val="24"/>
+        </w:rPr>
+        <w:t xml:space="preserve"> All segments of the software should send and receive via different ports.</w:t>
+      </w:r>
     </w:p>
     <w:p>
       <w:pPr>
@@ -1405,7 +1937,25 @@
           <w:sz w:val="24"/>
           <w:szCs w:val="24"/>
         </w:rPr>
-        <w:t>A ReST API must be created to allow for automated input</w:t>
+        <w:t xml:space="preserve">A </w:t>
+      </w:r>
+      <w:proofErr w:type="spellStart"/>
+      <w:r>
+        <w:rPr>
+          <w:rFonts w:ascii="Times New Roman" w:hAnsi="Times New Roman" w:cs="Times New Roman"/>
+          <w:sz w:val="24"/>
+          <w:szCs w:val="24"/>
+        </w:rPr>
+        <w:t>ReST</w:t>
+      </w:r>
+      <w:proofErr w:type="spellEnd"/>
+      <w:r>
+        <w:rPr>
+          <w:rFonts w:ascii="Times New Roman" w:hAnsi="Times New Roman" w:cs="Times New Roman"/>
+          <w:sz w:val="24"/>
+          <w:szCs w:val="24"/>
+        </w:rPr>
+        <w:t xml:space="preserve"> API must be created to allow for automated input</w:t>
       </w:r>
       <w:r>
         <w:rPr>
@@ -1479,17 +2029,6 @@
       <w:pPr>
         <w:pStyle w:val="ListParagraph"/>
         <w:spacing w:after="0"/>
-        <w:rPr>
-          <w:rFonts w:ascii="Times New Roman" w:hAnsi="Times New Roman" w:cs="Times New Roman"/>
-          <w:sz w:val="24"/>
-          <w:szCs w:val="24"/>
-        </w:rPr>
-      </w:pPr>
-    </w:p>
-    <w:p>
-      <w:pPr>
-        <w:pStyle w:val="ListParagraph"/>
-        <w:spacing w:after="0"/>
         <w:ind w:left="1080"/>
         <w:rPr>
           <w:rFonts w:ascii="Times New Roman" w:hAnsi="Times New Roman" w:cs="Times New Roman"/>
@@ -1500,13 +2039,1820 @@
     </w:p>
     <w:p>
       <w:pPr>
-        <w:spacing w:after="0"/>
-        <w:rPr>
-          <w:rFonts w:ascii="Times New Roman" w:hAnsi="Times New Roman" w:cs="Times New Roman"/>
-          <w:sz w:val="24"/>
-          <w:szCs w:val="24"/>
-        </w:rPr>
-      </w:pPr>
+        <w:pStyle w:val="ListParagraph"/>
+        <w:spacing w:after="0"/>
+        <w:ind w:left="1080"/>
+        <w:rPr>
+          <w:rFonts w:ascii="Times New Roman" w:hAnsi="Times New Roman" w:cs="Times New Roman"/>
+          <w:sz w:val="24"/>
+          <w:szCs w:val="24"/>
+        </w:rPr>
+      </w:pPr>
+    </w:p>
+    <w:p>
+      <w:pPr>
+        <w:pStyle w:val="ListParagraph"/>
+        <w:spacing w:after="0"/>
+        <w:ind w:left="1080"/>
+        <w:rPr>
+          <w:rFonts w:ascii="Times New Roman" w:hAnsi="Times New Roman" w:cs="Times New Roman"/>
+          <w:sz w:val="24"/>
+          <w:szCs w:val="24"/>
+        </w:rPr>
+      </w:pPr>
+    </w:p>
+    <w:p>
+      <w:pPr>
+        <w:pStyle w:val="ListParagraph"/>
+        <w:spacing w:after="0"/>
+        <w:ind w:left="1080"/>
+        <w:rPr>
+          <w:rFonts w:ascii="Times New Roman" w:hAnsi="Times New Roman" w:cs="Times New Roman"/>
+          <w:sz w:val="24"/>
+          <w:szCs w:val="24"/>
+        </w:rPr>
+      </w:pPr>
+    </w:p>
+    <w:p>
+      <w:pPr>
+        <w:spacing w:after="0"/>
+        <w:rPr>
+          <w:rFonts w:ascii="Times New Roman" w:hAnsi="Times New Roman" w:cs="Times New Roman"/>
+          <w:sz w:val="24"/>
+          <w:szCs w:val="24"/>
+        </w:rPr>
+      </w:pPr>
+    </w:p>
+    <w:p>
+      <w:pPr>
+        <w:pStyle w:val="ListParagraph"/>
+        <w:numPr>
+          <w:ilvl w:val="0"/>
+          <w:numId w:val="3"/>
+        </w:numPr>
+        <w:spacing w:after="0"/>
+        <w:rPr>
+          <w:rFonts w:ascii="Times New Roman" w:hAnsi="Times New Roman" w:cs="Times New Roman"/>
+          <w:b/>
+          <w:sz w:val="24"/>
+          <w:szCs w:val="24"/>
+        </w:rPr>
+      </w:pPr>
+      <w:r>
+        <w:rPr>
+          <w:rFonts w:ascii="Times New Roman" w:hAnsi="Times New Roman" w:cs="Times New Roman"/>
+          <w:b/>
+          <w:sz w:val="24"/>
+          <w:szCs w:val="24"/>
+        </w:rPr>
+        <w:lastRenderedPageBreak/>
+        <w:t>Functional Requirements</w:t>
+      </w:r>
+    </w:p>
+    <w:p>
+      <w:pPr>
+        <w:pStyle w:val="ListParagraph"/>
+        <w:spacing w:after="0"/>
+        <w:rPr>
+          <w:rFonts w:ascii="Times New Roman" w:hAnsi="Times New Roman" w:cs="Times New Roman"/>
+          <w:b/>
+          <w:sz w:val="24"/>
+          <w:szCs w:val="24"/>
+        </w:rPr>
+      </w:pPr>
+    </w:p>
+    <w:tbl>
+      <w:tblPr>
+        <w:tblStyle w:val="TableGridLight"/>
+        <w:tblW w:w="0" w:type="auto"/>
+        <w:tblLook w:val="04A0" w:firstRow="1" w:lastRow="0" w:firstColumn="1" w:lastColumn="0" w:noHBand="0" w:noVBand="1"/>
+      </w:tblPr>
+      <w:tblGrid>
+        <w:gridCol w:w="1456"/>
+        <w:gridCol w:w="6639"/>
+        <w:gridCol w:w="1255"/>
+      </w:tblGrid>
+      <w:tr>
+        <w:tc>
+          <w:tcPr>
+            <w:tcW w:w="1456" w:type="dxa"/>
+          </w:tcPr>
+          <w:p>
+            <w:pPr>
+              <w:pStyle w:val="ListParagraph"/>
+              <w:ind w:left="0"/>
+              <w:jc w:val="center"/>
+              <w:rPr>
+                <w:rFonts w:ascii="Times New Roman" w:hAnsi="Times New Roman" w:cs="Times New Roman"/>
+                <w:sz w:val="24"/>
+                <w:szCs w:val="24"/>
+              </w:rPr>
+            </w:pPr>
+            <w:r>
+              <w:rPr>
+                <w:rFonts w:ascii="Times New Roman" w:hAnsi="Times New Roman" w:cs="Times New Roman"/>
+                <w:sz w:val="24"/>
+                <w:szCs w:val="24"/>
+              </w:rPr>
+              <w:t>Requirement #</w:t>
+            </w:r>
+          </w:p>
+        </w:tc>
+        <w:tc>
+          <w:tcPr>
+            <w:tcW w:w="6639" w:type="dxa"/>
+          </w:tcPr>
+          <w:p>
+            <w:pPr>
+              <w:pStyle w:val="ListParagraph"/>
+              <w:ind w:left="0"/>
+              <w:jc w:val="center"/>
+              <w:rPr>
+                <w:rFonts w:ascii="Times New Roman" w:hAnsi="Times New Roman" w:cs="Times New Roman"/>
+                <w:sz w:val="24"/>
+                <w:szCs w:val="24"/>
+              </w:rPr>
+            </w:pPr>
+            <w:r>
+              <w:rPr>
+                <w:rFonts w:ascii="Times New Roman" w:hAnsi="Times New Roman" w:cs="Times New Roman"/>
+                <w:sz w:val="24"/>
+                <w:szCs w:val="24"/>
+              </w:rPr>
+              <w:t>Description</w:t>
+            </w:r>
+          </w:p>
+        </w:tc>
+        <w:tc>
+          <w:tcPr>
+            <w:tcW w:w="1255" w:type="dxa"/>
+          </w:tcPr>
+          <w:p>
+            <w:pPr>
+              <w:pStyle w:val="ListParagraph"/>
+              <w:ind w:left="0"/>
+              <w:jc w:val="center"/>
+              <w:rPr>
+                <w:rFonts w:ascii="Times New Roman" w:hAnsi="Times New Roman" w:cs="Times New Roman"/>
+                <w:sz w:val="24"/>
+                <w:szCs w:val="24"/>
+              </w:rPr>
+            </w:pPr>
+            <w:r>
+              <w:rPr>
+                <w:rFonts w:ascii="Times New Roman" w:hAnsi="Times New Roman" w:cs="Times New Roman"/>
+                <w:sz w:val="24"/>
+                <w:szCs w:val="24"/>
+              </w:rPr>
+              <w:t>Priority</w:t>
+            </w:r>
+          </w:p>
+        </w:tc>
+      </w:tr>
+      <w:tr>
+        <w:trPr>
+          <w:trHeight w:val="566"/>
+        </w:trPr>
+        <w:tc>
+          <w:tcPr>
+            <w:tcW w:w="1456" w:type="dxa"/>
+          </w:tcPr>
+          <w:p>
+            <w:pPr>
+              <w:pStyle w:val="ListParagraph"/>
+              <w:ind w:left="0"/>
+              <w:jc w:val="center"/>
+              <w:rPr>
+                <w:rFonts w:ascii="Times New Roman" w:hAnsi="Times New Roman" w:cs="Times New Roman"/>
+                <w:sz w:val="24"/>
+                <w:szCs w:val="24"/>
+              </w:rPr>
+            </w:pPr>
+            <w:r>
+              <w:rPr>
+                <w:rFonts w:ascii="Times New Roman" w:hAnsi="Times New Roman" w:cs="Times New Roman"/>
+                <w:sz w:val="24"/>
+                <w:szCs w:val="24"/>
+              </w:rPr>
+              <w:t>1</w:t>
+            </w:r>
+          </w:p>
+        </w:tc>
+        <w:tc>
+          <w:tcPr>
+            <w:tcW w:w="6639" w:type="dxa"/>
+          </w:tcPr>
+          <w:p>
+            <w:pPr>
+              <w:pStyle w:val="ListParagraph"/>
+              <w:ind w:left="0"/>
+              <w:rPr>
+                <w:rFonts w:ascii="Times New Roman" w:hAnsi="Times New Roman" w:cs="Times New Roman"/>
+                <w:sz w:val="24"/>
+                <w:szCs w:val="24"/>
+              </w:rPr>
+            </w:pPr>
+            <w:r>
+              <w:rPr>
+                <w:rFonts w:ascii="Times New Roman" w:hAnsi="Times New Roman" w:cs="Times New Roman"/>
+                <w:sz w:val="24"/>
+                <w:szCs w:val="24"/>
+              </w:rPr>
+              <w:t>The driver will interface with</w:t>
+            </w:r>
+            <w:r>
+              <w:rPr>
+                <w:rFonts w:ascii="Times New Roman" w:hAnsi="Times New Roman" w:cs="Times New Roman"/>
+                <w:sz w:val="24"/>
+                <w:szCs w:val="24"/>
+              </w:rPr>
+              <w:t xml:space="preserve"> 4 motors in 2/2 pairings for a total of 2 axes</w:t>
+            </w:r>
+          </w:p>
+        </w:tc>
+        <w:tc>
+          <w:tcPr>
+            <w:tcW w:w="1255" w:type="dxa"/>
+          </w:tcPr>
+          <w:p>
+            <w:pPr>
+              <w:pStyle w:val="ListParagraph"/>
+              <w:ind w:left="0"/>
+              <w:jc w:val="center"/>
+              <w:rPr>
+                <w:rFonts w:ascii="Times New Roman" w:hAnsi="Times New Roman" w:cs="Times New Roman"/>
+                <w:sz w:val="24"/>
+                <w:szCs w:val="24"/>
+              </w:rPr>
+            </w:pPr>
+            <w:r>
+              <w:rPr>
+                <w:rFonts w:ascii="Times New Roman" w:hAnsi="Times New Roman" w:cs="Times New Roman"/>
+                <w:sz w:val="24"/>
+                <w:szCs w:val="24"/>
+              </w:rPr>
+              <w:t>1</w:t>
+            </w:r>
+          </w:p>
+        </w:tc>
+      </w:tr>
+      <w:tr>
+        <w:trPr>
+          <w:trHeight w:val="566"/>
+        </w:trPr>
+        <w:tc>
+          <w:tcPr>
+            <w:tcW w:w="1456" w:type="dxa"/>
+          </w:tcPr>
+          <w:p>
+            <w:pPr>
+              <w:pStyle w:val="ListParagraph"/>
+              <w:ind w:left="0"/>
+              <w:jc w:val="center"/>
+              <w:rPr>
+                <w:rFonts w:ascii="Times New Roman" w:hAnsi="Times New Roman" w:cs="Times New Roman"/>
+                <w:sz w:val="24"/>
+                <w:szCs w:val="24"/>
+              </w:rPr>
+            </w:pPr>
+            <w:r>
+              <w:rPr>
+                <w:rFonts w:ascii="Times New Roman" w:hAnsi="Times New Roman" w:cs="Times New Roman"/>
+                <w:sz w:val="24"/>
+                <w:szCs w:val="24"/>
+              </w:rPr>
+              <w:t>2</w:t>
+            </w:r>
+          </w:p>
+        </w:tc>
+        <w:tc>
+          <w:tcPr>
+            <w:tcW w:w="6639" w:type="dxa"/>
+          </w:tcPr>
+          <w:p>
+            <w:pPr>
+              <w:pStyle w:val="ListParagraph"/>
+              <w:ind w:left="0"/>
+              <w:rPr>
+                <w:rFonts w:ascii="Times New Roman" w:hAnsi="Times New Roman" w:cs="Times New Roman"/>
+                <w:sz w:val="24"/>
+                <w:szCs w:val="24"/>
+              </w:rPr>
+            </w:pPr>
+            <w:r>
+              <w:rPr>
+                <w:rFonts w:ascii="Times New Roman" w:hAnsi="Times New Roman" w:cs="Times New Roman"/>
+                <w:sz w:val="24"/>
+                <w:szCs w:val="24"/>
+              </w:rPr>
+              <w:t>The driver will drive the motors at a rate of 90 degrees/second (minimum) to 135 degrees/second (maximum)</w:t>
+            </w:r>
+          </w:p>
+        </w:tc>
+        <w:tc>
+          <w:tcPr>
+            <w:tcW w:w="1255" w:type="dxa"/>
+          </w:tcPr>
+          <w:p>
+            <w:pPr>
+              <w:pStyle w:val="ListParagraph"/>
+              <w:ind w:left="0"/>
+              <w:jc w:val="center"/>
+              <w:rPr>
+                <w:rFonts w:ascii="Times New Roman" w:hAnsi="Times New Roman" w:cs="Times New Roman"/>
+                <w:sz w:val="24"/>
+                <w:szCs w:val="24"/>
+              </w:rPr>
+            </w:pPr>
+            <w:r>
+              <w:rPr>
+                <w:rFonts w:ascii="Times New Roman" w:hAnsi="Times New Roman" w:cs="Times New Roman"/>
+                <w:sz w:val="24"/>
+                <w:szCs w:val="24"/>
+              </w:rPr>
+              <w:t>1</w:t>
+            </w:r>
+          </w:p>
+        </w:tc>
+      </w:tr>
+      <w:tr>
+        <w:tc>
+          <w:tcPr>
+            <w:tcW w:w="1456" w:type="dxa"/>
+          </w:tcPr>
+          <w:p>
+            <w:pPr>
+              <w:pStyle w:val="ListParagraph"/>
+              <w:ind w:left="0"/>
+              <w:jc w:val="center"/>
+              <w:rPr>
+                <w:rFonts w:ascii="Times New Roman" w:hAnsi="Times New Roman" w:cs="Times New Roman"/>
+                <w:sz w:val="24"/>
+                <w:szCs w:val="24"/>
+              </w:rPr>
+            </w:pPr>
+            <w:r>
+              <w:rPr>
+                <w:rFonts w:ascii="Times New Roman" w:hAnsi="Times New Roman" w:cs="Times New Roman"/>
+                <w:sz w:val="24"/>
+                <w:szCs w:val="24"/>
+              </w:rPr>
+              <w:t>3</w:t>
+            </w:r>
+          </w:p>
+        </w:tc>
+        <w:tc>
+          <w:tcPr>
+            <w:tcW w:w="6639" w:type="dxa"/>
+          </w:tcPr>
+          <w:p>
+            <w:pPr>
+              <w:pStyle w:val="ListParagraph"/>
+              <w:ind w:left="0"/>
+              <w:rPr>
+                <w:rFonts w:ascii="Times New Roman" w:hAnsi="Times New Roman" w:cs="Times New Roman"/>
+                <w:sz w:val="24"/>
+                <w:szCs w:val="24"/>
+              </w:rPr>
+            </w:pPr>
+            <w:r>
+              <w:rPr>
+                <w:rFonts w:ascii="Times New Roman" w:hAnsi="Times New Roman" w:cs="Times New Roman"/>
+                <w:sz w:val="24"/>
+                <w:szCs w:val="24"/>
+              </w:rPr>
+              <w:t>The web interface will allow for the input of either angle change commands (either offset or destination angles) or 3-dimensional locations to “aim” the gyroscope at</w:t>
+            </w:r>
+          </w:p>
+        </w:tc>
+        <w:tc>
+          <w:tcPr>
+            <w:tcW w:w="1255" w:type="dxa"/>
+          </w:tcPr>
+          <w:p>
+            <w:pPr>
+              <w:pStyle w:val="ListParagraph"/>
+              <w:ind w:left="0"/>
+              <w:jc w:val="center"/>
+              <w:rPr>
+                <w:rFonts w:ascii="Times New Roman" w:hAnsi="Times New Roman" w:cs="Times New Roman"/>
+                <w:sz w:val="24"/>
+                <w:szCs w:val="24"/>
+              </w:rPr>
+            </w:pPr>
+            <w:r>
+              <w:rPr>
+                <w:rFonts w:ascii="Times New Roman" w:hAnsi="Times New Roman" w:cs="Times New Roman"/>
+                <w:sz w:val="24"/>
+                <w:szCs w:val="24"/>
+              </w:rPr>
+              <w:t>1</w:t>
+            </w:r>
+          </w:p>
+        </w:tc>
+      </w:tr>
+      <w:tr>
+        <w:tc>
+          <w:tcPr>
+            <w:tcW w:w="1456" w:type="dxa"/>
+          </w:tcPr>
+          <w:p>
+            <w:pPr>
+              <w:pStyle w:val="ListParagraph"/>
+              <w:ind w:left="0"/>
+              <w:jc w:val="center"/>
+              <w:rPr>
+                <w:rFonts w:ascii="Times New Roman" w:hAnsi="Times New Roman" w:cs="Times New Roman"/>
+                <w:sz w:val="24"/>
+                <w:szCs w:val="24"/>
+              </w:rPr>
+            </w:pPr>
+            <w:r>
+              <w:rPr>
+                <w:rFonts w:ascii="Times New Roman" w:hAnsi="Times New Roman" w:cs="Times New Roman"/>
+                <w:sz w:val="24"/>
+                <w:szCs w:val="24"/>
+              </w:rPr>
+              <w:t>4</w:t>
+            </w:r>
+          </w:p>
+        </w:tc>
+        <w:tc>
+          <w:tcPr>
+            <w:tcW w:w="6639" w:type="dxa"/>
+          </w:tcPr>
+          <w:p>
+            <w:pPr>
+              <w:pStyle w:val="ListParagraph"/>
+              <w:ind w:left="0"/>
+              <w:rPr>
+                <w:rFonts w:ascii="Times New Roman" w:hAnsi="Times New Roman" w:cs="Times New Roman"/>
+                <w:sz w:val="24"/>
+                <w:szCs w:val="24"/>
+              </w:rPr>
+            </w:pPr>
+            <w:r>
+              <w:rPr>
+                <w:rFonts w:ascii="Times New Roman" w:hAnsi="Times New Roman" w:cs="Times New Roman"/>
+                <w:sz w:val="24"/>
+                <w:szCs w:val="24"/>
+              </w:rPr>
+              <w:t>The web interface will send messages both to and from the user in the form of current inputs, user commands, and outputs</w:t>
+            </w:r>
+          </w:p>
+        </w:tc>
+        <w:tc>
+          <w:tcPr>
+            <w:tcW w:w="1255" w:type="dxa"/>
+          </w:tcPr>
+          <w:p>
+            <w:pPr>
+              <w:pStyle w:val="ListParagraph"/>
+              <w:ind w:left="0"/>
+              <w:jc w:val="center"/>
+              <w:rPr>
+                <w:rFonts w:ascii="Times New Roman" w:hAnsi="Times New Roman" w:cs="Times New Roman"/>
+                <w:sz w:val="24"/>
+                <w:szCs w:val="24"/>
+              </w:rPr>
+            </w:pPr>
+            <w:r>
+              <w:rPr>
+                <w:rFonts w:ascii="Times New Roman" w:hAnsi="Times New Roman" w:cs="Times New Roman"/>
+                <w:sz w:val="24"/>
+                <w:szCs w:val="24"/>
+              </w:rPr>
+              <w:t>1</w:t>
+            </w:r>
+          </w:p>
+        </w:tc>
+      </w:tr>
+      <w:tr>
+        <w:tc>
+          <w:tcPr>
+            <w:tcW w:w="1456" w:type="dxa"/>
+          </w:tcPr>
+          <w:p>
+            <w:pPr>
+              <w:pStyle w:val="ListParagraph"/>
+              <w:ind w:left="0"/>
+              <w:jc w:val="center"/>
+              <w:rPr>
+                <w:rFonts w:ascii="Times New Roman" w:hAnsi="Times New Roman" w:cs="Times New Roman"/>
+                <w:sz w:val="24"/>
+                <w:szCs w:val="24"/>
+              </w:rPr>
+            </w:pPr>
+            <w:r>
+              <w:rPr>
+                <w:rFonts w:ascii="Times New Roman" w:hAnsi="Times New Roman" w:cs="Times New Roman"/>
+                <w:sz w:val="24"/>
+                <w:szCs w:val="24"/>
+              </w:rPr>
+              <w:t>5</w:t>
+            </w:r>
+          </w:p>
+        </w:tc>
+        <w:tc>
+          <w:tcPr>
+            <w:tcW w:w="6639" w:type="dxa"/>
+          </w:tcPr>
+          <w:p>
+            <w:pPr>
+              <w:pStyle w:val="ListParagraph"/>
+              <w:ind w:left="0"/>
+              <w:rPr>
+                <w:rFonts w:ascii="Times New Roman" w:hAnsi="Times New Roman" w:cs="Times New Roman"/>
+                <w:sz w:val="24"/>
+                <w:szCs w:val="24"/>
+              </w:rPr>
+            </w:pPr>
+            <w:r>
+              <w:rPr>
+                <w:rFonts w:ascii="Times New Roman" w:hAnsi="Times New Roman" w:cs="Times New Roman"/>
+                <w:sz w:val="24"/>
+                <w:szCs w:val="24"/>
+              </w:rPr>
+              <w:t>A</w:t>
+            </w:r>
+            <w:r>
+              <w:rPr>
+                <w:rFonts w:ascii="Times New Roman" w:hAnsi="Times New Roman" w:cs="Times New Roman"/>
+                <w:sz w:val="24"/>
+                <w:szCs w:val="24"/>
+              </w:rPr>
+              <w:t xml:space="preserve">n API must be supplied to </w:t>
+            </w:r>
+            <w:r>
+              <w:rPr>
+                <w:rFonts w:ascii="Times New Roman" w:hAnsi="Times New Roman" w:cs="Times New Roman"/>
+                <w:sz w:val="24"/>
+                <w:szCs w:val="24"/>
+              </w:rPr>
+              <w:t>programmatically allow for</w:t>
+            </w:r>
+            <w:r>
+              <w:rPr>
+                <w:rFonts w:ascii="Times New Roman" w:hAnsi="Times New Roman" w:cs="Times New Roman"/>
+                <w:sz w:val="24"/>
+                <w:szCs w:val="24"/>
+              </w:rPr>
+              <w:t xml:space="preserve"> </w:t>
+            </w:r>
+            <w:r>
+              <w:rPr>
+                <w:rFonts w:ascii="Times New Roman" w:hAnsi="Times New Roman" w:cs="Times New Roman"/>
+                <w:sz w:val="24"/>
+                <w:szCs w:val="24"/>
+              </w:rPr>
+              <w:t xml:space="preserve">automated </w:t>
+            </w:r>
+            <w:r>
+              <w:rPr>
+                <w:rFonts w:ascii="Times New Roman" w:hAnsi="Times New Roman" w:cs="Times New Roman"/>
+                <w:sz w:val="24"/>
+                <w:szCs w:val="24"/>
+              </w:rPr>
+              <w:t>inputs and handling of alerts</w:t>
+            </w:r>
+          </w:p>
+        </w:tc>
+        <w:tc>
+          <w:tcPr>
+            <w:tcW w:w="1255" w:type="dxa"/>
+          </w:tcPr>
+          <w:p>
+            <w:pPr>
+              <w:pStyle w:val="ListParagraph"/>
+              <w:ind w:left="0"/>
+              <w:jc w:val="center"/>
+              <w:rPr>
+                <w:rFonts w:ascii="Times New Roman" w:hAnsi="Times New Roman" w:cs="Times New Roman"/>
+                <w:sz w:val="24"/>
+                <w:szCs w:val="24"/>
+              </w:rPr>
+            </w:pPr>
+            <w:r>
+              <w:rPr>
+                <w:rFonts w:ascii="Times New Roman" w:hAnsi="Times New Roman" w:cs="Times New Roman"/>
+                <w:sz w:val="24"/>
+                <w:szCs w:val="24"/>
+              </w:rPr>
+              <w:t>2</w:t>
+            </w:r>
+          </w:p>
+        </w:tc>
+      </w:tr>
+      <w:tr>
+        <w:tc>
+          <w:tcPr>
+            <w:tcW w:w="1456" w:type="dxa"/>
+          </w:tcPr>
+          <w:p>
+            <w:pPr>
+              <w:pStyle w:val="ListParagraph"/>
+              <w:ind w:left="0"/>
+              <w:jc w:val="center"/>
+              <w:rPr>
+                <w:rFonts w:ascii="Times New Roman" w:hAnsi="Times New Roman" w:cs="Times New Roman"/>
+                <w:sz w:val="24"/>
+                <w:szCs w:val="24"/>
+              </w:rPr>
+            </w:pPr>
+            <w:r>
+              <w:rPr>
+                <w:rFonts w:ascii="Times New Roman" w:hAnsi="Times New Roman" w:cs="Times New Roman"/>
+                <w:sz w:val="24"/>
+                <w:szCs w:val="24"/>
+              </w:rPr>
+              <w:t>6</w:t>
+            </w:r>
+          </w:p>
+        </w:tc>
+        <w:tc>
+          <w:tcPr>
+            <w:tcW w:w="6639" w:type="dxa"/>
+          </w:tcPr>
+          <w:p>
+            <w:pPr>
+              <w:pStyle w:val="ListParagraph"/>
+              <w:ind w:left="0"/>
+              <w:rPr>
+                <w:rFonts w:ascii="Times New Roman" w:hAnsi="Times New Roman" w:cs="Times New Roman"/>
+                <w:sz w:val="24"/>
+                <w:szCs w:val="24"/>
+              </w:rPr>
+            </w:pPr>
+            <w:r>
+              <w:rPr>
+                <w:rFonts w:ascii="Times New Roman" w:hAnsi="Times New Roman" w:cs="Times New Roman"/>
+                <w:sz w:val="24"/>
+                <w:szCs w:val="24"/>
+              </w:rPr>
+              <w:t>The</w:t>
+            </w:r>
+            <w:r>
+              <w:rPr>
+                <w:rFonts w:ascii="Times New Roman" w:hAnsi="Times New Roman" w:cs="Times New Roman"/>
+                <w:sz w:val="24"/>
+                <w:szCs w:val="24"/>
+              </w:rPr>
+              <w:t xml:space="preserve"> logic</w:t>
+            </w:r>
+            <w:r>
+              <w:rPr>
+                <w:rFonts w:ascii="Times New Roman" w:hAnsi="Times New Roman" w:cs="Times New Roman"/>
+                <w:sz w:val="24"/>
+                <w:szCs w:val="24"/>
+              </w:rPr>
+              <w:t xml:space="preserve"> engine must take angles and desired points and translate them into motions to send to the driver</w:t>
+            </w:r>
+          </w:p>
+        </w:tc>
+        <w:tc>
+          <w:tcPr>
+            <w:tcW w:w="1255" w:type="dxa"/>
+          </w:tcPr>
+          <w:p>
+            <w:pPr>
+              <w:pStyle w:val="ListParagraph"/>
+              <w:ind w:left="0"/>
+              <w:jc w:val="center"/>
+              <w:rPr>
+                <w:rFonts w:ascii="Times New Roman" w:hAnsi="Times New Roman" w:cs="Times New Roman"/>
+                <w:sz w:val="24"/>
+                <w:szCs w:val="24"/>
+              </w:rPr>
+            </w:pPr>
+            <w:r>
+              <w:rPr>
+                <w:rFonts w:ascii="Times New Roman" w:hAnsi="Times New Roman" w:cs="Times New Roman"/>
+                <w:sz w:val="24"/>
+                <w:szCs w:val="24"/>
+              </w:rPr>
+              <w:t>1</w:t>
+            </w:r>
+          </w:p>
+        </w:tc>
+      </w:tr>
+      <w:tr>
+        <w:tc>
+          <w:tcPr>
+            <w:tcW w:w="1456" w:type="dxa"/>
+          </w:tcPr>
+          <w:p>
+            <w:pPr>
+              <w:pStyle w:val="ListParagraph"/>
+              <w:ind w:left="0"/>
+              <w:jc w:val="center"/>
+              <w:rPr>
+                <w:rFonts w:ascii="Times New Roman" w:hAnsi="Times New Roman" w:cs="Times New Roman"/>
+                <w:sz w:val="24"/>
+                <w:szCs w:val="24"/>
+              </w:rPr>
+            </w:pPr>
+            <w:r>
+              <w:rPr>
+                <w:rFonts w:ascii="Times New Roman" w:hAnsi="Times New Roman" w:cs="Times New Roman"/>
+                <w:sz w:val="24"/>
+                <w:szCs w:val="24"/>
+              </w:rPr>
+              <w:t>7</w:t>
+            </w:r>
+          </w:p>
+        </w:tc>
+        <w:tc>
+          <w:tcPr>
+            <w:tcW w:w="6639" w:type="dxa"/>
+          </w:tcPr>
+          <w:p>
+            <w:pPr>
+              <w:pStyle w:val="ListParagraph"/>
+              <w:ind w:left="0"/>
+              <w:rPr>
+                <w:rFonts w:ascii="Times New Roman" w:hAnsi="Times New Roman" w:cs="Times New Roman"/>
+                <w:sz w:val="24"/>
+                <w:szCs w:val="24"/>
+              </w:rPr>
+            </w:pPr>
+            <w:r>
+              <w:rPr>
+                <w:rFonts w:ascii="Times New Roman" w:hAnsi="Times New Roman" w:cs="Times New Roman"/>
+                <w:sz w:val="24"/>
+                <w:szCs w:val="24"/>
+              </w:rPr>
+              <w:t>The</w:t>
+            </w:r>
+            <w:r>
+              <w:rPr>
+                <w:rFonts w:ascii="Times New Roman" w:hAnsi="Times New Roman" w:cs="Times New Roman"/>
+                <w:sz w:val="24"/>
+                <w:szCs w:val="24"/>
+              </w:rPr>
+              <w:t xml:space="preserve"> logic</w:t>
+            </w:r>
+            <w:r>
+              <w:rPr>
+                <w:rFonts w:ascii="Times New Roman" w:hAnsi="Times New Roman" w:cs="Times New Roman"/>
+                <w:sz w:val="24"/>
+                <w:szCs w:val="24"/>
+              </w:rPr>
+              <w:t xml:space="preserve"> engine must poll both the web interface and driver for status, including new points and alerts</w:t>
+            </w:r>
+          </w:p>
+        </w:tc>
+        <w:tc>
+          <w:tcPr>
+            <w:tcW w:w="1255" w:type="dxa"/>
+          </w:tcPr>
+          <w:p>
+            <w:pPr>
+              <w:pStyle w:val="ListParagraph"/>
+              <w:ind w:left="0"/>
+              <w:jc w:val="center"/>
+              <w:rPr>
+                <w:rFonts w:ascii="Times New Roman" w:hAnsi="Times New Roman" w:cs="Times New Roman"/>
+                <w:sz w:val="24"/>
+                <w:szCs w:val="24"/>
+              </w:rPr>
+            </w:pPr>
+            <w:r>
+              <w:rPr>
+                <w:rFonts w:ascii="Times New Roman" w:hAnsi="Times New Roman" w:cs="Times New Roman"/>
+                <w:sz w:val="24"/>
+                <w:szCs w:val="24"/>
+              </w:rPr>
+              <w:t>1</w:t>
+            </w:r>
+          </w:p>
+        </w:tc>
+      </w:tr>
+      <w:tr>
+        <w:tc>
+          <w:tcPr>
+            <w:tcW w:w="1456" w:type="dxa"/>
+          </w:tcPr>
+          <w:p>
+            <w:pPr>
+              <w:pStyle w:val="ListParagraph"/>
+              <w:ind w:left="0"/>
+              <w:jc w:val="center"/>
+              <w:rPr>
+                <w:rFonts w:ascii="Times New Roman" w:hAnsi="Times New Roman" w:cs="Times New Roman"/>
+                <w:sz w:val="24"/>
+                <w:szCs w:val="24"/>
+              </w:rPr>
+            </w:pPr>
+            <w:r>
+              <w:rPr>
+                <w:rFonts w:ascii="Times New Roman" w:hAnsi="Times New Roman" w:cs="Times New Roman"/>
+                <w:sz w:val="24"/>
+                <w:szCs w:val="24"/>
+              </w:rPr>
+              <w:t>8</w:t>
+            </w:r>
+          </w:p>
+        </w:tc>
+        <w:tc>
+          <w:tcPr>
+            <w:tcW w:w="6639" w:type="dxa"/>
+          </w:tcPr>
+          <w:p>
+            <w:pPr>
+              <w:pStyle w:val="ListParagraph"/>
+              <w:ind w:left="0"/>
+              <w:rPr>
+                <w:rFonts w:ascii="Times New Roman" w:hAnsi="Times New Roman" w:cs="Times New Roman"/>
+                <w:sz w:val="24"/>
+                <w:szCs w:val="24"/>
+              </w:rPr>
+            </w:pPr>
+            <w:r>
+              <w:rPr>
+                <w:rFonts w:ascii="Times New Roman" w:hAnsi="Times New Roman" w:cs="Times New Roman"/>
+                <w:sz w:val="24"/>
+                <w:szCs w:val="24"/>
+              </w:rPr>
+              <w:t>The</w:t>
+            </w:r>
+            <w:r>
+              <w:rPr>
+                <w:rFonts w:ascii="Times New Roman" w:hAnsi="Times New Roman" w:cs="Times New Roman"/>
+                <w:sz w:val="24"/>
+                <w:szCs w:val="24"/>
+              </w:rPr>
+              <w:t xml:space="preserve"> logic</w:t>
+            </w:r>
+            <w:r>
+              <w:rPr>
+                <w:rFonts w:ascii="Times New Roman" w:hAnsi="Times New Roman" w:cs="Times New Roman"/>
+                <w:sz w:val="24"/>
+                <w:szCs w:val="24"/>
+              </w:rPr>
+              <w:t xml:space="preserve"> engine must accept streamed data from the web interface and send commands to the motor accordingly</w:t>
+            </w:r>
+          </w:p>
+        </w:tc>
+        <w:tc>
+          <w:tcPr>
+            <w:tcW w:w="1255" w:type="dxa"/>
+          </w:tcPr>
+          <w:p>
+            <w:pPr>
+              <w:pStyle w:val="ListParagraph"/>
+              <w:ind w:left="0"/>
+              <w:jc w:val="center"/>
+              <w:rPr>
+                <w:rFonts w:ascii="Times New Roman" w:hAnsi="Times New Roman" w:cs="Times New Roman"/>
+                <w:sz w:val="24"/>
+                <w:szCs w:val="24"/>
+              </w:rPr>
+            </w:pPr>
+            <w:r>
+              <w:rPr>
+                <w:rFonts w:ascii="Times New Roman" w:hAnsi="Times New Roman" w:cs="Times New Roman"/>
+                <w:sz w:val="24"/>
+                <w:szCs w:val="24"/>
+              </w:rPr>
+              <w:t>3</w:t>
+            </w:r>
+          </w:p>
+        </w:tc>
+      </w:tr>
+      <w:tr>
+        <w:tc>
+          <w:tcPr>
+            <w:tcW w:w="1456" w:type="dxa"/>
+          </w:tcPr>
+          <w:p>
+            <w:pPr>
+              <w:pStyle w:val="ListParagraph"/>
+              <w:ind w:left="0"/>
+              <w:jc w:val="center"/>
+              <w:rPr>
+                <w:rFonts w:ascii="Times New Roman" w:hAnsi="Times New Roman" w:cs="Times New Roman"/>
+                <w:sz w:val="24"/>
+                <w:szCs w:val="24"/>
+              </w:rPr>
+            </w:pPr>
+            <w:r>
+              <w:rPr>
+                <w:rFonts w:ascii="Times New Roman" w:hAnsi="Times New Roman" w:cs="Times New Roman"/>
+                <w:sz w:val="24"/>
+                <w:szCs w:val="24"/>
+              </w:rPr>
+              <w:t>9</w:t>
+            </w:r>
+          </w:p>
+        </w:tc>
+        <w:tc>
+          <w:tcPr>
+            <w:tcW w:w="6639" w:type="dxa"/>
+          </w:tcPr>
+          <w:p>
+            <w:pPr>
+              <w:pStyle w:val="ListParagraph"/>
+              <w:ind w:left="0"/>
+              <w:rPr>
+                <w:rFonts w:ascii="Times New Roman" w:hAnsi="Times New Roman" w:cs="Times New Roman"/>
+                <w:sz w:val="24"/>
+                <w:szCs w:val="24"/>
+              </w:rPr>
+            </w:pPr>
+            <w:r>
+              <w:rPr>
+                <w:rFonts w:ascii="Times New Roman" w:hAnsi="Times New Roman" w:cs="Times New Roman"/>
+                <w:sz w:val="24"/>
+                <w:szCs w:val="24"/>
+              </w:rPr>
+              <w:t>The</w:t>
+            </w:r>
+            <w:r>
+              <w:rPr>
+                <w:rFonts w:ascii="Times New Roman" w:hAnsi="Times New Roman" w:cs="Times New Roman"/>
+                <w:sz w:val="24"/>
+                <w:szCs w:val="24"/>
+              </w:rPr>
+              <w:t xml:space="preserve"> logic</w:t>
+            </w:r>
+            <w:r>
+              <w:rPr>
+                <w:rFonts w:ascii="Times New Roman" w:hAnsi="Times New Roman" w:cs="Times New Roman"/>
+                <w:sz w:val="24"/>
+                <w:szCs w:val="24"/>
+              </w:rPr>
+              <w:t xml:space="preserve"> engine must support a “balancing-mode” in which the engine will read values from the accelerometer as inputs and send commands to the driver to level the gyroscope accordingly</w:t>
+            </w:r>
+          </w:p>
+        </w:tc>
+        <w:tc>
+          <w:tcPr>
+            <w:tcW w:w="1255" w:type="dxa"/>
+          </w:tcPr>
+          <w:p>
+            <w:pPr>
+              <w:pStyle w:val="ListParagraph"/>
+              <w:ind w:left="0"/>
+              <w:jc w:val="center"/>
+              <w:rPr>
+                <w:rFonts w:ascii="Times New Roman" w:hAnsi="Times New Roman" w:cs="Times New Roman"/>
+                <w:sz w:val="24"/>
+                <w:szCs w:val="24"/>
+              </w:rPr>
+            </w:pPr>
+            <w:r>
+              <w:rPr>
+                <w:rFonts w:ascii="Times New Roman" w:hAnsi="Times New Roman" w:cs="Times New Roman"/>
+                <w:sz w:val="24"/>
+                <w:szCs w:val="24"/>
+              </w:rPr>
+              <w:t>2</w:t>
+            </w:r>
+          </w:p>
+        </w:tc>
+      </w:tr>
+      <w:tr>
+        <w:tc>
+          <w:tcPr>
+            <w:tcW w:w="1456" w:type="dxa"/>
+          </w:tcPr>
+          <w:p>
+            <w:pPr>
+              <w:pStyle w:val="ListParagraph"/>
+              <w:ind w:left="0"/>
+              <w:jc w:val="center"/>
+              <w:rPr>
+                <w:rFonts w:ascii="Times New Roman" w:hAnsi="Times New Roman" w:cs="Times New Roman"/>
+                <w:sz w:val="24"/>
+                <w:szCs w:val="24"/>
+              </w:rPr>
+            </w:pPr>
+            <w:r>
+              <w:rPr>
+                <w:rFonts w:ascii="Times New Roman" w:hAnsi="Times New Roman" w:cs="Times New Roman"/>
+                <w:sz w:val="24"/>
+                <w:szCs w:val="24"/>
+              </w:rPr>
+              <w:t>10</w:t>
+            </w:r>
+          </w:p>
+        </w:tc>
+        <w:tc>
+          <w:tcPr>
+            <w:tcW w:w="6639" w:type="dxa"/>
+          </w:tcPr>
+          <w:p>
+            <w:pPr>
+              <w:pStyle w:val="ListParagraph"/>
+              <w:ind w:left="0"/>
+              <w:rPr>
+                <w:rFonts w:ascii="Times New Roman" w:hAnsi="Times New Roman" w:cs="Times New Roman"/>
+                <w:sz w:val="24"/>
+                <w:szCs w:val="24"/>
+              </w:rPr>
+            </w:pPr>
+            <w:r>
+              <w:rPr>
+                <w:rFonts w:ascii="Times New Roman" w:hAnsi="Times New Roman" w:cs="Times New Roman"/>
+                <w:sz w:val="24"/>
+                <w:szCs w:val="24"/>
+              </w:rPr>
+              <w:t>The driver will reference changes and send commands to the motor at a rate of 50</w:t>
+            </w:r>
+            <w:r>
+              <w:rPr>
+                <w:rFonts w:ascii="Times New Roman" w:hAnsi="Times New Roman" w:cs="Times New Roman"/>
+                <w:sz w:val="24"/>
+                <w:szCs w:val="24"/>
+              </w:rPr>
+              <w:t xml:space="preserve"> </w:t>
+            </w:r>
+            <w:r>
+              <w:rPr>
+                <w:rFonts w:ascii="Times New Roman" w:hAnsi="Times New Roman" w:cs="Times New Roman"/>
+                <w:sz w:val="24"/>
+                <w:szCs w:val="24"/>
+              </w:rPr>
+              <w:t>Hz (minimum) – 100 Hz (maximum)</w:t>
+            </w:r>
+          </w:p>
+        </w:tc>
+        <w:tc>
+          <w:tcPr>
+            <w:tcW w:w="1255" w:type="dxa"/>
+          </w:tcPr>
+          <w:p>
+            <w:pPr>
+              <w:pStyle w:val="ListParagraph"/>
+              <w:ind w:left="0"/>
+              <w:jc w:val="center"/>
+              <w:rPr>
+                <w:rFonts w:ascii="Times New Roman" w:hAnsi="Times New Roman" w:cs="Times New Roman"/>
+                <w:sz w:val="24"/>
+                <w:szCs w:val="24"/>
+              </w:rPr>
+            </w:pPr>
+            <w:r>
+              <w:rPr>
+                <w:rFonts w:ascii="Times New Roman" w:hAnsi="Times New Roman" w:cs="Times New Roman"/>
+                <w:sz w:val="24"/>
+                <w:szCs w:val="24"/>
+              </w:rPr>
+              <w:t>1</w:t>
+            </w:r>
+          </w:p>
+        </w:tc>
+      </w:tr>
+      <w:tr>
+        <w:tc>
+          <w:tcPr>
+            <w:tcW w:w="1456" w:type="dxa"/>
+          </w:tcPr>
+          <w:p>
+            <w:pPr>
+              <w:pStyle w:val="ListParagraph"/>
+              <w:ind w:left="0"/>
+              <w:jc w:val="center"/>
+              <w:rPr>
+                <w:rFonts w:ascii="Times New Roman" w:hAnsi="Times New Roman" w:cs="Times New Roman"/>
+                <w:sz w:val="24"/>
+                <w:szCs w:val="24"/>
+              </w:rPr>
+            </w:pPr>
+            <w:r>
+              <w:rPr>
+                <w:rFonts w:ascii="Times New Roman" w:hAnsi="Times New Roman" w:cs="Times New Roman"/>
+                <w:sz w:val="24"/>
+                <w:szCs w:val="24"/>
+              </w:rPr>
+              <w:t>11</w:t>
+            </w:r>
+          </w:p>
+        </w:tc>
+        <w:tc>
+          <w:tcPr>
+            <w:tcW w:w="6639" w:type="dxa"/>
+          </w:tcPr>
+          <w:p>
+            <w:pPr>
+              <w:pStyle w:val="ListParagraph"/>
+              <w:ind w:left="0"/>
+              <w:rPr>
+                <w:rFonts w:ascii="Times New Roman" w:hAnsi="Times New Roman" w:cs="Times New Roman"/>
+                <w:sz w:val="24"/>
+                <w:szCs w:val="24"/>
+              </w:rPr>
+            </w:pPr>
+            <w:r>
+              <w:rPr>
+                <w:rFonts w:ascii="Times New Roman" w:hAnsi="Times New Roman" w:cs="Times New Roman"/>
+                <w:sz w:val="24"/>
+                <w:szCs w:val="24"/>
+              </w:rPr>
+              <w:t>The driver will allow rotations of up to 90 degrees per axis. There is a 2.5% tolerance on this limit</w:t>
+            </w:r>
+          </w:p>
+        </w:tc>
+        <w:tc>
+          <w:tcPr>
+            <w:tcW w:w="1255" w:type="dxa"/>
+          </w:tcPr>
+          <w:p>
+            <w:pPr>
+              <w:pStyle w:val="ListParagraph"/>
+              <w:ind w:left="0"/>
+              <w:jc w:val="center"/>
+              <w:rPr>
+                <w:rFonts w:ascii="Times New Roman" w:hAnsi="Times New Roman" w:cs="Times New Roman"/>
+                <w:sz w:val="24"/>
+                <w:szCs w:val="24"/>
+              </w:rPr>
+            </w:pPr>
+            <w:r>
+              <w:rPr>
+                <w:rFonts w:ascii="Times New Roman" w:hAnsi="Times New Roman" w:cs="Times New Roman"/>
+                <w:sz w:val="24"/>
+                <w:szCs w:val="24"/>
+              </w:rPr>
+              <w:t>1</w:t>
+            </w:r>
+          </w:p>
+        </w:tc>
+      </w:tr>
+      <w:tr>
+        <w:tc>
+          <w:tcPr>
+            <w:tcW w:w="1456" w:type="dxa"/>
+          </w:tcPr>
+          <w:p>
+            <w:pPr>
+              <w:pStyle w:val="ListParagraph"/>
+              <w:ind w:left="0"/>
+              <w:jc w:val="center"/>
+              <w:rPr>
+                <w:rFonts w:ascii="Times New Roman" w:hAnsi="Times New Roman" w:cs="Times New Roman"/>
+                <w:sz w:val="24"/>
+                <w:szCs w:val="24"/>
+              </w:rPr>
+            </w:pPr>
+            <w:r>
+              <w:rPr>
+                <w:rFonts w:ascii="Times New Roman" w:hAnsi="Times New Roman" w:cs="Times New Roman"/>
+                <w:sz w:val="24"/>
+                <w:szCs w:val="24"/>
+              </w:rPr>
+              <w:t>12</w:t>
+            </w:r>
+          </w:p>
+        </w:tc>
+        <w:tc>
+          <w:tcPr>
+            <w:tcW w:w="6639" w:type="dxa"/>
+          </w:tcPr>
+          <w:p>
+            <w:pPr>
+              <w:pStyle w:val="ListParagraph"/>
+              <w:ind w:left="0"/>
+              <w:rPr>
+                <w:rFonts w:ascii="Times New Roman" w:hAnsi="Times New Roman" w:cs="Times New Roman"/>
+                <w:sz w:val="24"/>
+                <w:szCs w:val="24"/>
+              </w:rPr>
+            </w:pPr>
+            <w:r>
+              <w:rPr>
+                <w:rFonts w:ascii="Times New Roman" w:hAnsi="Times New Roman" w:cs="Times New Roman"/>
+                <w:sz w:val="24"/>
+                <w:szCs w:val="24"/>
+              </w:rPr>
+              <w:t>The driver must track net angle changes and throw alerts to other portions of code when the rotation limit is reached</w:t>
+            </w:r>
+          </w:p>
+        </w:tc>
+        <w:tc>
+          <w:tcPr>
+            <w:tcW w:w="1255" w:type="dxa"/>
+          </w:tcPr>
+          <w:p>
+            <w:pPr>
+              <w:pStyle w:val="ListParagraph"/>
+              <w:ind w:left="0"/>
+              <w:jc w:val="center"/>
+              <w:rPr>
+                <w:rFonts w:ascii="Times New Roman" w:hAnsi="Times New Roman" w:cs="Times New Roman"/>
+                <w:sz w:val="24"/>
+                <w:szCs w:val="24"/>
+              </w:rPr>
+            </w:pPr>
+            <w:r>
+              <w:rPr>
+                <w:rFonts w:ascii="Times New Roman" w:hAnsi="Times New Roman" w:cs="Times New Roman"/>
+                <w:sz w:val="24"/>
+                <w:szCs w:val="24"/>
+              </w:rPr>
+              <w:t>1</w:t>
+            </w:r>
+          </w:p>
+        </w:tc>
+      </w:tr>
+      <w:tr>
+        <w:tc>
+          <w:tcPr>
+            <w:tcW w:w="1456" w:type="dxa"/>
+          </w:tcPr>
+          <w:p>
+            <w:pPr>
+              <w:pStyle w:val="ListParagraph"/>
+              <w:ind w:left="0"/>
+              <w:jc w:val="center"/>
+              <w:rPr>
+                <w:rFonts w:ascii="Times New Roman" w:hAnsi="Times New Roman" w:cs="Times New Roman"/>
+                <w:sz w:val="24"/>
+                <w:szCs w:val="24"/>
+              </w:rPr>
+            </w:pPr>
+            <w:r>
+              <w:rPr>
+                <w:rFonts w:ascii="Times New Roman" w:hAnsi="Times New Roman" w:cs="Times New Roman"/>
+                <w:sz w:val="24"/>
+                <w:szCs w:val="24"/>
+              </w:rPr>
+              <w:t>13</w:t>
+            </w:r>
+          </w:p>
+        </w:tc>
+        <w:tc>
+          <w:tcPr>
+            <w:tcW w:w="6639" w:type="dxa"/>
+          </w:tcPr>
+          <w:p>
+            <w:pPr>
+              <w:pStyle w:val="ListParagraph"/>
+              <w:ind w:left="0"/>
+              <w:rPr>
+                <w:rFonts w:ascii="Times New Roman" w:hAnsi="Times New Roman" w:cs="Times New Roman"/>
+                <w:sz w:val="24"/>
+                <w:szCs w:val="24"/>
+              </w:rPr>
+            </w:pPr>
+            <w:r>
+              <w:rPr>
+                <w:rFonts w:ascii="Times New Roman" w:hAnsi="Times New Roman" w:cs="Times New Roman"/>
+                <w:sz w:val="24"/>
+                <w:szCs w:val="24"/>
+              </w:rPr>
+              <w:t>The web interface will display current angle offsets of the device to the user at a rate equivalent to the driver rate (50-100 Hz)</w:t>
+            </w:r>
+          </w:p>
+        </w:tc>
+        <w:tc>
+          <w:tcPr>
+            <w:tcW w:w="1255" w:type="dxa"/>
+          </w:tcPr>
+          <w:p>
+            <w:pPr>
+              <w:pStyle w:val="ListParagraph"/>
+              <w:ind w:left="0"/>
+              <w:jc w:val="center"/>
+              <w:rPr>
+                <w:rFonts w:ascii="Times New Roman" w:hAnsi="Times New Roman" w:cs="Times New Roman"/>
+                <w:sz w:val="24"/>
+                <w:szCs w:val="24"/>
+              </w:rPr>
+            </w:pPr>
+            <w:r>
+              <w:rPr>
+                <w:rFonts w:ascii="Times New Roman" w:hAnsi="Times New Roman" w:cs="Times New Roman"/>
+                <w:sz w:val="24"/>
+                <w:szCs w:val="24"/>
+              </w:rPr>
+              <w:t>1</w:t>
+            </w:r>
+          </w:p>
+        </w:tc>
+      </w:tr>
+      <w:tr>
+        <w:tc>
+          <w:tcPr>
+            <w:tcW w:w="1456" w:type="dxa"/>
+          </w:tcPr>
+          <w:p>
+            <w:pPr>
+              <w:pStyle w:val="ListParagraph"/>
+              <w:ind w:left="0"/>
+              <w:jc w:val="center"/>
+              <w:rPr>
+                <w:rFonts w:ascii="Times New Roman" w:hAnsi="Times New Roman" w:cs="Times New Roman"/>
+                <w:sz w:val="24"/>
+                <w:szCs w:val="24"/>
+              </w:rPr>
+            </w:pPr>
+            <w:r>
+              <w:rPr>
+                <w:rFonts w:ascii="Times New Roman" w:hAnsi="Times New Roman" w:cs="Times New Roman"/>
+                <w:sz w:val="24"/>
+                <w:szCs w:val="24"/>
+              </w:rPr>
+              <w:t>14</w:t>
+            </w:r>
+          </w:p>
+        </w:tc>
+        <w:tc>
+          <w:tcPr>
+            <w:tcW w:w="6639" w:type="dxa"/>
+          </w:tcPr>
+          <w:p>
+            <w:pPr>
+              <w:pStyle w:val="ListParagraph"/>
+              <w:ind w:left="0"/>
+              <w:rPr>
+                <w:rFonts w:ascii="Times New Roman" w:hAnsi="Times New Roman" w:cs="Times New Roman"/>
+                <w:sz w:val="24"/>
+                <w:szCs w:val="24"/>
+              </w:rPr>
+            </w:pPr>
+            <w:r>
+              <w:rPr>
+                <w:rFonts w:ascii="Times New Roman" w:hAnsi="Times New Roman" w:cs="Times New Roman"/>
+                <w:sz w:val="24"/>
+                <w:szCs w:val="24"/>
+              </w:rPr>
+              <w:t>The web interface must detect and disable invalid parameters</w:t>
+            </w:r>
+          </w:p>
+        </w:tc>
+        <w:tc>
+          <w:tcPr>
+            <w:tcW w:w="1255" w:type="dxa"/>
+          </w:tcPr>
+          <w:p>
+            <w:pPr>
+              <w:pStyle w:val="ListParagraph"/>
+              <w:ind w:left="0"/>
+              <w:jc w:val="center"/>
+              <w:rPr>
+                <w:rFonts w:ascii="Times New Roman" w:hAnsi="Times New Roman" w:cs="Times New Roman"/>
+                <w:sz w:val="24"/>
+                <w:szCs w:val="24"/>
+              </w:rPr>
+            </w:pPr>
+            <w:r>
+              <w:rPr>
+                <w:rFonts w:ascii="Times New Roman" w:hAnsi="Times New Roman" w:cs="Times New Roman"/>
+                <w:sz w:val="24"/>
+                <w:szCs w:val="24"/>
+              </w:rPr>
+              <w:t>1</w:t>
+            </w:r>
+          </w:p>
+        </w:tc>
+      </w:tr>
+      <w:tr>
+        <w:tc>
+          <w:tcPr>
+            <w:tcW w:w="1456" w:type="dxa"/>
+          </w:tcPr>
+          <w:p>
+            <w:pPr>
+              <w:pStyle w:val="ListParagraph"/>
+              <w:ind w:left="0"/>
+              <w:jc w:val="center"/>
+              <w:rPr>
+                <w:rFonts w:ascii="Times New Roman" w:hAnsi="Times New Roman" w:cs="Times New Roman"/>
+                <w:sz w:val="24"/>
+                <w:szCs w:val="24"/>
+              </w:rPr>
+            </w:pPr>
+            <w:r>
+              <w:rPr>
+                <w:rFonts w:ascii="Times New Roman" w:hAnsi="Times New Roman" w:cs="Times New Roman"/>
+                <w:sz w:val="24"/>
+                <w:szCs w:val="24"/>
+              </w:rPr>
+              <w:t>15</w:t>
+            </w:r>
+          </w:p>
+        </w:tc>
+        <w:tc>
+          <w:tcPr>
+            <w:tcW w:w="6639" w:type="dxa"/>
+          </w:tcPr>
+          <w:p>
+            <w:pPr>
+              <w:pStyle w:val="ListParagraph"/>
+              <w:ind w:left="0"/>
+              <w:rPr>
+                <w:rFonts w:ascii="Times New Roman" w:hAnsi="Times New Roman" w:cs="Times New Roman"/>
+                <w:sz w:val="24"/>
+                <w:szCs w:val="24"/>
+              </w:rPr>
+            </w:pPr>
+            <w:r>
+              <w:rPr>
+                <w:rFonts w:ascii="Times New Roman" w:hAnsi="Times New Roman" w:cs="Times New Roman"/>
+                <w:sz w:val="24"/>
+                <w:szCs w:val="24"/>
+              </w:rPr>
+              <w:t>The logic engine must log all operations</w:t>
+            </w:r>
+          </w:p>
+        </w:tc>
+        <w:tc>
+          <w:tcPr>
+            <w:tcW w:w="1255" w:type="dxa"/>
+          </w:tcPr>
+          <w:p>
+            <w:pPr>
+              <w:pStyle w:val="ListParagraph"/>
+              <w:ind w:left="0"/>
+              <w:jc w:val="center"/>
+              <w:rPr>
+                <w:rFonts w:ascii="Times New Roman" w:hAnsi="Times New Roman" w:cs="Times New Roman"/>
+                <w:sz w:val="24"/>
+                <w:szCs w:val="24"/>
+              </w:rPr>
+            </w:pPr>
+            <w:r>
+              <w:rPr>
+                <w:rFonts w:ascii="Times New Roman" w:hAnsi="Times New Roman" w:cs="Times New Roman"/>
+                <w:sz w:val="24"/>
+                <w:szCs w:val="24"/>
+              </w:rPr>
+              <w:t>2</w:t>
+            </w:r>
+          </w:p>
+        </w:tc>
+      </w:tr>
+      <w:tr>
+        <w:tc>
+          <w:tcPr>
+            <w:tcW w:w="1456" w:type="dxa"/>
+          </w:tcPr>
+          <w:p>
+            <w:pPr>
+              <w:pStyle w:val="ListParagraph"/>
+              <w:ind w:left="0"/>
+              <w:jc w:val="center"/>
+              <w:rPr>
+                <w:rFonts w:ascii="Times New Roman" w:hAnsi="Times New Roman" w:cs="Times New Roman"/>
+                <w:sz w:val="24"/>
+                <w:szCs w:val="24"/>
+              </w:rPr>
+            </w:pPr>
+            <w:r>
+              <w:rPr>
+                <w:rFonts w:ascii="Times New Roman" w:hAnsi="Times New Roman" w:cs="Times New Roman"/>
+                <w:sz w:val="24"/>
+                <w:szCs w:val="24"/>
+              </w:rPr>
+              <w:t>16</w:t>
+            </w:r>
+          </w:p>
+        </w:tc>
+        <w:tc>
+          <w:tcPr>
+            <w:tcW w:w="6639" w:type="dxa"/>
+          </w:tcPr>
+          <w:p>
+            <w:pPr>
+              <w:pStyle w:val="ListParagraph"/>
+              <w:ind w:left="0"/>
+              <w:rPr>
+                <w:rFonts w:ascii="Times New Roman" w:hAnsi="Times New Roman" w:cs="Times New Roman"/>
+                <w:sz w:val="24"/>
+                <w:szCs w:val="24"/>
+              </w:rPr>
+            </w:pPr>
+            <w:r>
+              <w:rPr>
+                <w:rFonts w:ascii="Times New Roman" w:hAnsi="Times New Roman" w:cs="Times New Roman"/>
+                <w:sz w:val="24"/>
+                <w:szCs w:val="24"/>
+              </w:rPr>
+              <w:t>The web interface will support downloading of log files</w:t>
+            </w:r>
+          </w:p>
+        </w:tc>
+        <w:tc>
+          <w:tcPr>
+            <w:tcW w:w="1255" w:type="dxa"/>
+          </w:tcPr>
+          <w:p>
+            <w:pPr>
+              <w:pStyle w:val="ListParagraph"/>
+              <w:ind w:left="0"/>
+              <w:jc w:val="center"/>
+              <w:rPr>
+                <w:rFonts w:ascii="Times New Roman" w:hAnsi="Times New Roman" w:cs="Times New Roman"/>
+                <w:sz w:val="24"/>
+                <w:szCs w:val="24"/>
+              </w:rPr>
+            </w:pPr>
+            <w:r>
+              <w:rPr>
+                <w:rFonts w:ascii="Times New Roman" w:hAnsi="Times New Roman" w:cs="Times New Roman"/>
+                <w:sz w:val="24"/>
+                <w:szCs w:val="24"/>
+              </w:rPr>
+              <w:t>2</w:t>
+            </w:r>
+          </w:p>
+        </w:tc>
+      </w:tr>
+    </w:tbl>
+    <w:p>
+      <w:pPr>
+        <w:pStyle w:val="ListParagraph"/>
+        <w:spacing w:after="0"/>
+        <w:rPr>
+          <w:rFonts w:ascii="Times New Roman" w:hAnsi="Times New Roman" w:cs="Times New Roman"/>
+          <w:sz w:val="24"/>
+          <w:szCs w:val="24"/>
+        </w:rPr>
+      </w:pPr>
+    </w:p>
+    <w:p>
+      <w:pPr>
+        <w:pStyle w:val="ListParagraph"/>
+        <w:spacing w:after="0"/>
+        <w:rPr>
+          <w:rFonts w:ascii="Times New Roman" w:hAnsi="Times New Roman" w:cs="Times New Roman"/>
+          <w:sz w:val="24"/>
+          <w:szCs w:val="24"/>
+        </w:rPr>
+      </w:pPr>
+    </w:p>
+    <w:p>
+      <w:pPr>
+        <w:pStyle w:val="ListParagraph"/>
+        <w:spacing w:after="0"/>
+        <w:ind w:left="1080"/>
+        <w:rPr>
+          <w:rFonts w:ascii="Times New Roman" w:hAnsi="Times New Roman" w:cs="Times New Roman"/>
+          <w:sz w:val="24"/>
+          <w:szCs w:val="24"/>
+        </w:rPr>
+      </w:pPr>
+    </w:p>
+    <w:p>
+      <w:pPr>
+        <w:pStyle w:val="ListParagraph"/>
+        <w:numPr>
+          <w:ilvl w:val="0"/>
+          <w:numId w:val="3"/>
+        </w:numPr>
+        <w:spacing w:after="0"/>
+        <w:rPr>
+          <w:rFonts w:ascii="Times New Roman" w:hAnsi="Times New Roman" w:cs="Times New Roman"/>
+          <w:b/>
+          <w:sz w:val="24"/>
+          <w:szCs w:val="24"/>
+        </w:rPr>
+      </w:pPr>
+      <w:r>
+        <w:rPr>
+          <w:rFonts w:ascii="Times New Roman" w:hAnsi="Times New Roman" w:cs="Times New Roman"/>
+          <w:b/>
+          <w:sz w:val="24"/>
+          <w:szCs w:val="24"/>
+        </w:rPr>
+        <w:t>Nonfunctional Requirements</w:t>
+      </w:r>
+    </w:p>
+    <w:p>
+      <w:pPr>
+        <w:pStyle w:val="ListParagraph"/>
+        <w:numPr>
+          <w:ilvl w:val="1"/>
+          <w:numId w:val="3"/>
+        </w:numPr>
+        <w:spacing w:after="0"/>
+        <w:rPr>
+          <w:rFonts w:ascii="Times New Roman" w:hAnsi="Times New Roman" w:cs="Times New Roman"/>
+          <w:sz w:val="24"/>
+          <w:szCs w:val="24"/>
+        </w:rPr>
+      </w:pPr>
+      <w:r>
+        <w:rPr>
+          <w:rFonts w:ascii="Times New Roman" w:hAnsi="Times New Roman" w:cs="Times New Roman"/>
+          <w:sz w:val="24"/>
+          <w:szCs w:val="24"/>
+        </w:rPr>
+        <w:t>User Interface Requirements</w:t>
+      </w:r>
+    </w:p>
+    <w:p>
+      <w:pPr>
+        <w:pStyle w:val="ListParagraph"/>
+        <w:spacing w:after="0"/>
+        <w:ind w:left="1080"/>
+        <w:rPr>
+          <w:rFonts w:ascii="Times New Roman" w:hAnsi="Times New Roman" w:cs="Times New Roman"/>
+          <w:sz w:val="24"/>
+          <w:szCs w:val="24"/>
+        </w:rPr>
+      </w:pPr>
+      <w:r>
+        <w:rPr>
+          <w:rFonts w:ascii="Times New Roman" w:hAnsi="Times New Roman" w:cs="Times New Roman"/>
+          <w:sz w:val="24"/>
+          <w:szCs w:val="24"/>
+        </w:rPr>
+        <w:t xml:space="preserve">There must be a browser-based </w:t>
+      </w:r>
+      <w:proofErr w:type="spellStart"/>
+      <w:r>
+        <w:rPr>
+          <w:rFonts w:ascii="Times New Roman" w:hAnsi="Times New Roman" w:cs="Times New Roman"/>
+          <w:sz w:val="24"/>
+          <w:szCs w:val="24"/>
+        </w:rPr>
+        <w:t>WebUI</w:t>
+      </w:r>
+      <w:proofErr w:type="spellEnd"/>
+      <w:r>
+        <w:rPr>
+          <w:rFonts w:ascii="Times New Roman" w:hAnsi="Times New Roman" w:cs="Times New Roman"/>
+          <w:sz w:val="24"/>
+          <w:szCs w:val="24"/>
+        </w:rPr>
+        <w:t xml:space="preserve"> for the user to enter </w:t>
+      </w:r>
+      <w:r>
+        <w:rPr>
+          <w:rFonts w:ascii="Times New Roman" w:hAnsi="Times New Roman" w:cs="Times New Roman"/>
+          <w:sz w:val="24"/>
+          <w:szCs w:val="24"/>
+        </w:rPr>
+        <w:t>angle offsets, specific angle locations, and xyz offsets</w:t>
+      </w:r>
+      <w:r>
+        <w:rPr>
+          <w:rFonts w:ascii="Times New Roman" w:hAnsi="Times New Roman" w:cs="Times New Roman"/>
+          <w:sz w:val="24"/>
+          <w:szCs w:val="24"/>
+        </w:rPr>
+        <w:t xml:space="preserve"> and receive alerts.</w:t>
+      </w:r>
+    </w:p>
+    <w:p>
+      <w:pPr>
+        <w:pStyle w:val="ListParagraph"/>
+        <w:spacing w:after="0"/>
+        <w:ind w:left="1080"/>
+        <w:rPr>
+          <w:rFonts w:ascii="Times New Roman" w:hAnsi="Times New Roman" w:cs="Times New Roman"/>
+          <w:sz w:val="24"/>
+          <w:szCs w:val="24"/>
+        </w:rPr>
+      </w:pPr>
+    </w:p>
+    <w:p>
+      <w:pPr>
+        <w:pStyle w:val="ListParagraph"/>
+        <w:spacing w:after="0"/>
+        <w:ind w:left="1080"/>
+        <w:rPr>
+          <w:rFonts w:ascii="Times New Roman" w:hAnsi="Times New Roman" w:cs="Times New Roman"/>
+          <w:sz w:val="24"/>
+          <w:szCs w:val="24"/>
+        </w:rPr>
+      </w:pPr>
+    </w:p>
+    <w:p>
+      <w:pPr>
+        <w:pStyle w:val="ListParagraph"/>
+        <w:spacing w:after="0"/>
+        <w:ind w:left="1080"/>
+        <w:rPr>
+          <w:rFonts w:ascii="Times New Roman" w:hAnsi="Times New Roman" w:cs="Times New Roman"/>
+          <w:sz w:val="24"/>
+          <w:szCs w:val="24"/>
+        </w:rPr>
+      </w:pPr>
+    </w:p>
+    <w:p>
+      <w:pPr>
+        <w:pStyle w:val="ListParagraph"/>
+        <w:numPr>
+          <w:ilvl w:val="1"/>
+          <w:numId w:val="3"/>
+        </w:numPr>
+        <w:spacing w:after="0"/>
+        <w:rPr>
+          <w:rFonts w:ascii="Times New Roman" w:hAnsi="Times New Roman" w:cs="Times New Roman"/>
+          <w:sz w:val="24"/>
+          <w:szCs w:val="24"/>
+        </w:rPr>
+      </w:pPr>
+      <w:r>
+        <w:rPr>
+          <w:rFonts w:ascii="Times New Roman" w:hAnsi="Times New Roman" w:cs="Times New Roman"/>
+          <w:sz w:val="24"/>
+          <w:szCs w:val="24"/>
+        </w:rPr>
+        <w:lastRenderedPageBreak/>
+        <w:t>Safety Requirements</w:t>
+      </w:r>
+    </w:p>
+    <w:p>
+      <w:pPr>
+        <w:pStyle w:val="ListParagraph"/>
+        <w:spacing w:after="0"/>
+        <w:ind w:left="1080"/>
+        <w:rPr>
+          <w:rFonts w:ascii="Times New Roman" w:hAnsi="Times New Roman" w:cs="Times New Roman"/>
+          <w:sz w:val="24"/>
+          <w:szCs w:val="24"/>
+        </w:rPr>
+      </w:pPr>
+      <w:r>
+        <w:rPr>
+          <w:rFonts w:ascii="Times New Roman" w:hAnsi="Times New Roman" w:cs="Times New Roman"/>
+          <w:sz w:val="24"/>
+          <w:szCs w:val="24"/>
+        </w:rPr>
+        <w:t>Commands that would require rotations over 90 degrees must be detected and disabled by both the web interface and the driver. The driver should also throw alerts when the rotation limit is reached.</w:t>
+      </w:r>
+    </w:p>
+    <w:p>
+      <w:pPr>
+        <w:pStyle w:val="ListParagraph"/>
+        <w:numPr>
+          <w:ilvl w:val="1"/>
+          <w:numId w:val="3"/>
+        </w:numPr>
+        <w:spacing w:after="0"/>
+        <w:rPr>
+          <w:rFonts w:ascii="Times New Roman" w:hAnsi="Times New Roman" w:cs="Times New Roman"/>
+          <w:sz w:val="24"/>
+          <w:szCs w:val="24"/>
+        </w:rPr>
+      </w:pPr>
+      <w:r>
+        <w:rPr>
+          <w:rFonts w:ascii="Times New Roman" w:hAnsi="Times New Roman" w:cs="Times New Roman"/>
+          <w:sz w:val="24"/>
+          <w:szCs w:val="24"/>
+        </w:rPr>
+        <w:t>Documentation Requirements</w:t>
+      </w:r>
+    </w:p>
+    <w:p>
+      <w:pPr>
+        <w:pStyle w:val="ListParagraph"/>
+        <w:spacing w:after="0"/>
+        <w:ind w:left="1080"/>
+        <w:rPr>
+          <w:rFonts w:ascii="Times New Roman" w:hAnsi="Times New Roman" w:cs="Times New Roman"/>
+          <w:sz w:val="24"/>
+          <w:szCs w:val="24"/>
+        </w:rPr>
+      </w:pPr>
+      <w:r>
+        <w:rPr>
+          <w:rFonts w:ascii="Times New Roman" w:hAnsi="Times New Roman" w:cs="Times New Roman"/>
+          <w:sz w:val="24"/>
+          <w:szCs w:val="24"/>
+        </w:rPr>
+        <w:t>A system requirements specification, system design doc, statement of work, working agreement, user manual, and backlog of user stories to be completed should all be created and maintained.</w:t>
+      </w:r>
+    </w:p>
+    <w:p>
+      <w:pPr>
+        <w:spacing w:after="0"/>
+        <w:rPr>
+          <w:rFonts w:ascii="Times New Roman" w:hAnsi="Times New Roman" w:cs="Times New Roman"/>
+          <w:sz w:val="24"/>
+          <w:szCs w:val="24"/>
+        </w:rPr>
+      </w:pPr>
+    </w:p>
+    <w:p>
+      <w:pPr>
+        <w:pStyle w:val="ListParagraph"/>
+        <w:numPr>
+          <w:ilvl w:val="0"/>
+          <w:numId w:val="3"/>
+        </w:numPr>
+        <w:spacing w:after="0"/>
+        <w:rPr>
+          <w:rFonts w:ascii="Times New Roman" w:hAnsi="Times New Roman" w:cs="Times New Roman"/>
+          <w:b/>
+          <w:sz w:val="24"/>
+          <w:szCs w:val="24"/>
+        </w:rPr>
+      </w:pPr>
+      <w:r>
+        <w:rPr>
+          <w:rFonts w:ascii="Times New Roman" w:hAnsi="Times New Roman" w:cs="Times New Roman"/>
+          <w:b/>
+          <w:sz w:val="24"/>
+          <w:szCs w:val="24"/>
+        </w:rPr>
+        <w:t>Appendices</w:t>
+      </w:r>
     </w:p>
     <w:p>
       <w:pPr>
@@ -1548,13 +3894,119 @@
       </w:pPr>
     </w:p>
     <w:sectPr>
+      <w:footerReference w:type="default" r:id="rId8"/>
       <w:pgSz w:w="12240" w:h="15840"/>
       <w:pgMar w:top="1440" w:right="1440" w:bottom="1440" w:left="1440" w:header="720" w:footer="720" w:gutter="0"/>
+      <w:pgNumType w:start="0"/>
       <w:cols w:space="720"/>
+      <w:titlePg/>
       <w:docGrid w:linePitch="360"/>
     </w:sectPr>
   </w:body>
 </w:document>
+</file>
+
+<file path=word/endnotes.xml><?xml version="1.0" encoding="utf-8"?>
+<w:endnotes xmlns:wpc="http://schemas.microsoft.com/office/word/2010/wordprocessingCanvas" xmlns:mc="http://schemas.openxmlformats.org/markup-compatibility/2006" xmlns:o="urn:schemas-microsoft-com:office:office" xmlns:r="http://schemas.openxmlformats.org/officeDocument/2006/relationships" xmlns:m="http://schemas.openxmlformats.org/officeDocument/2006/math" xmlns:v="urn:schemas-microsoft-com:vml" xmlns:wp14="http://schemas.microsoft.com/office/word/2010/wordprocessingDrawing" xmlns:wp="http://schemas.openxmlformats.org/drawingml/2006/wordprocessingDrawing" xmlns:w10="urn:schemas-microsoft-com:office:word" xmlns:w="http://schemas.openxmlformats.org/wordprocessingml/2006/main" xmlns:w14="http://schemas.microsoft.com/office/word/2010/wordml" xmlns:w15="http://schemas.microsoft.com/office/word/2012/wordml" xmlns:wpg="http://schemas.microsoft.com/office/word/2010/wordprocessingGroup" xmlns:wpi="http://schemas.microsoft.com/office/word/2010/wordprocessingInk" xmlns:wne="http://schemas.microsoft.com/office/word/2006/wordml" xmlns:wps="http://schemas.microsoft.com/office/word/2010/wordprocessingShape" mc:Ignorable="w14 w15 wp14">
+  <w:endnote w:type="separator" w:id="-1">
+    <w:p>
+      <w:pPr>
+        <w:spacing w:after="0" w:line="240" w:lineRule="auto"/>
+      </w:pPr>
+      <w:r>
+        <w:separator/>
+      </w:r>
+    </w:p>
+  </w:endnote>
+  <w:endnote w:type="continuationSeparator" w:id="0">
+    <w:p>
+      <w:pPr>
+        <w:spacing w:after="0" w:line="240" w:lineRule="auto"/>
+      </w:pPr>
+      <w:r>
+        <w:continuationSeparator/>
+      </w:r>
+    </w:p>
+  </w:endnote>
+</w:endnotes>
+</file>
+
+<file path=word/footer1.xml><?xml version="1.0" encoding="utf-8"?>
+<w:ftr xmlns:wpc="http://schemas.microsoft.com/office/word/2010/wordprocessingCanvas" xmlns:mc="http://schemas.openxmlformats.org/markup-compatibility/2006" xmlns:o="urn:schemas-microsoft-com:office:office" xmlns:r="http://schemas.openxmlformats.org/officeDocument/2006/relationships" xmlns:m="http://schemas.openxmlformats.org/officeDocument/2006/math" xmlns:v="urn:schemas-microsoft-com:vml" xmlns:wp14="http://schemas.microsoft.com/office/word/2010/wordprocessingDrawing" xmlns:wp="http://schemas.openxmlformats.org/drawingml/2006/wordprocessingDrawing" xmlns:w10="urn:schemas-microsoft-com:office:word" xmlns:w="http://schemas.openxmlformats.org/wordprocessingml/2006/main" xmlns:w14="http://schemas.microsoft.com/office/word/2010/wordml" xmlns:w15="http://schemas.microsoft.com/office/word/2012/wordml" xmlns:wpg="http://schemas.microsoft.com/office/word/2010/wordprocessingGroup" xmlns:wpi="http://schemas.microsoft.com/office/word/2010/wordprocessingInk" xmlns:wne="http://schemas.microsoft.com/office/word/2006/wordml" xmlns:wps="http://schemas.microsoft.com/office/word/2010/wordprocessingShape" mc:Ignorable="w14 w15 wp14">
+  <w:sdt>
+    <w:sdtPr>
+      <w:id w:val="461934274"/>
+      <w:docPartObj>
+        <w:docPartGallery w:val="Page Numbers (Bottom of Page)"/>
+        <w:docPartUnique/>
+      </w:docPartObj>
+    </w:sdtPr>
+    <w:sdtEndPr>
+      <w:rPr>
+        <w:noProof/>
+      </w:rPr>
+    </w:sdtEndPr>
+    <w:sdtContent>
+      <w:p>
+        <w:pPr>
+          <w:pStyle w:val="Footer"/>
+          <w:jc w:val="center"/>
+        </w:pPr>
+        <w:r>
+          <w:fldChar w:fldCharType="begin"/>
+        </w:r>
+        <w:r>
+          <w:instrText xml:space="preserve"> PAGE   \* MERGEFORMAT </w:instrText>
+        </w:r>
+        <w:r>
+          <w:fldChar w:fldCharType="separate"/>
+        </w:r>
+        <w:r>
+          <w:rPr>
+            <w:noProof/>
+          </w:rPr>
+          <w:t>5</w:t>
+        </w:r>
+        <w:r>
+          <w:rPr>
+            <w:noProof/>
+          </w:rPr>
+          <w:fldChar w:fldCharType="end"/>
+        </w:r>
+      </w:p>
+    </w:sdtContent>
+  </w:sdt>
+  <w:p>
+    <w:pPr>
+      <w:pStyle w:val="Footer"/>
+    </w:pPr>
+  </w:p>
+</w:ftr>
+</file>
+
+<file path=word/footnotes.xml><?xml version="1.0" encoding="utf-8"?>
+<w:footnotes xmlns:wpc="http://schemas.microsoft.com/office/word/2010/wordprocessingCanvas" xmlns:mc="http://schemas.openxmlformats.org/markup-compatibility/2006" xmlns:o="urn:schemas-microsoft-com:office:office" xmlns:r="http://schemas.openxmlformats.org/officeDocument/2006/relationships" xmlns:m="http://schemas.openxmlformats.org/officeDocument/2006/math" xmlns:v="urn:schemas-microsoft-com:vml" xmlns:wp14="http://schemas.microsoft.com/office/word/2010/wordprocessingDrawing" xmlns:wp="http://schemas.openxmlformats.org/drawingml/2006/wordprocessingDrawing" xmlns:w10="urn:schemas-microsoft-com:office:word" xmlns:w="http://schemas.openxmlformats.org/wordprocessingml/2006/main" xmlns:w14="http://schemas.microsoft.com/office/word/2010/wordml" xmlns:w15="http://schemas.microsoft.com/office/word/2012/wordml" xmlns:wpg="http://schemas.microsoft.com/office/word/2010/wordprocessingGroup" xmlns:wpi="http://schemas.microsoft.com/office/word/2010/wordprocessingInk" xmlns:wne="http://schemas.microsoft.com/office/word/2006/wordml" xmlns:wps="http://schemas.microsoft.com/office/word/2010/wordprocessingShape" mc:Ignorable="w14 w15 wp14">
+  <w:footnote w:type="separator" w:id="-1">
+    <w:p>
+      <w:pPr>
+        <w:spacing w:after="0" w:line="240" w:lineRule="auto"/>
+      </w:pPr>
+      <w:r>
+        <w:separator/>
+      </w:r>
+    </w:p>
+  </w:footnote>
+  <w:footnote w:type="continuationSeparator" w:id="0">
+    <w:p>
+      <w:pPr>
+        <w:spacing w:after="0" w:line="240" w:lineRule="auto"/>
+      </w:pPr>
+      <w:r>
+        <w:continuationSeparator/>
+      </w:r>
+    </w:p>
+  </w:footnote>
+</w:footnotes>
 </file>
 
 <file path=word/numbering.xml><?xml version="1.0" encoding="utf-8"?>
@@ -1967,6 +4419,127 @@
     <w:nsid w:val="46F573D8"/>
     <w:multiLevelType w:val="multilevel"/>
     <w:tmpl w:val="5CA6D946"/>
+    <w:lvl w:ilvl="0">
+      <w:start w:val="1"/>
+      <w:numFmt w:val="decimal"/>
+      <w:lvlText w:val="%1."/>
+      <w:lvlJc w:val="left"/>
+      <w:pPr>
+        <w:ind w:left="720" w:hanging="360"/>
+      </w:pPr>
+      <w:rPr>
+        <w:rFonts w:hint="default"/>
+      </w:rPr>
+    </w:lvl>
+    <w:lvl w:ilvl="1">
+      <w:start w:val="1"/>
+      <w:numFmt w:val="decimal"/>
+      <w:isLgl/>
+      <w:lvlText w:val="%1.%2"/>
+      <w:lvlJc w:val="left"/>
+      <w:pPr>
+        <w:ind w:left="1080" w:hanging="360"/>
+      </w:pPr>
+      <w:rPr>
+        <w:rFonts w:hint="default"/>
+      </w:rPr>
+    </w:lvl>
+    <w:lvl w:ilvl="2">
+      <w:start w:val="1"/>
+      <w:numFmt w:val="decimal"/>
+      <w:isLgl/>
+      <w:lvlText w:val="%1.%2.%3"/>
+      <w:lvlJc w:val="left"/>
+      <w:pPr>
+        <w:ind w:left="1800" w:hanging="720"/>
+      </w:pPr>
+      <w:rPr>
+        <w:rFonts w:hint="default"/>
+      </w:rPr>
+    </w:lvl>
+    <w:lvl w:ilvl="3">
+      <w:start w:val="1"/>
+      <w:numFmt w:val="decimal"/>
+      <w:isLgl/>
+      <w:lvlText w:val="%1.%2.%3.%4"/>
+      <w:lvlJc w:val="left"/>
+      <w:pPr>
+        <w:ind w:left="2160" w:hanging="720"/>
+      </w:pPr>
+      <w:rPr>
+        <w:rFonts w:hint="default"/>
+      </w:rPr>
+    </w:lvl>
+    <w:lvl w:ilvl="4">
+      <w:start w:val="1"/>
+      <w:numFmt w:val="decimal"/>
+      <w:isLgl/>
+      <w:lvlText w:val="%1.%2.%3.%4.%5"/>
+      <w:lvlJc w:val="left"/>
+      <w:pPr>
+        <w:ind w:left="2880" w:hanging="1080"/>
+      </w:pPr>
+      <w:rPr>
+        <w:rFonts w:hint="default"/>
+      </w:rPr>
+    </w:lvl>
+    <w:lvl w:ilvl="5">
+      <w:start w:val="1"/>
+      <w:numFmt w:val="decimal"/>
+      <w:isLgl/>
+      <w:lvlText w:val="%1.%2.%3.%4.%5.%6"/>
+      <w:lvlJc w:val="left"/>
+      <w:pPr>
+        <w:ind w:left="3240" w:hanging="1080"/>
+      </w:pPr>
+      <w:rPr>
+        <w:rFonts w:hint="default"/>
+      </w:rPr>
+    </w:lvl>
+    <w:lvl w:ilvl="6">
+      <w:start w:val="1"/>
+      <w:numFmt w:val="decimal"/>
+      <w:isLgl/>
+      <w:lvlText w:val="%1.%2.%3.%4.%5.%6.%7"/>
+      <w:lvlJc w:val="left"/>
+      <w:pPr>
+        <w:ind w:left="3960" w:hanging="1440"/>
+      </w:pPr>
+      <w:rPr>
+        <w:rFonts w:hint="default"/>
+      </w:rPr>
+    </w:lvl>
+    <w:lvl w:ilvl="7">
+      <w:start w:val="1"/>
+      <w:numFmt w:val="decimal"/>
+      <w:isLgl/>
+      <w:lvlText w:val="%1.%2.%3.%4.%5.%6.%7.%8"/>
+      <w:lvlJc w:val="left"/>
+      <w:pPr>
+        <w:ind w:left="4320" w:hanging="1440"/>
+      </w:pPr>
+      <w:rPr>
+        <w:rFonts w:hint="default"/>
+      </w:rPr>
+    </w:lvl>
+    <w:lvl w:ilvl="8">
+      <w:start w:val="1"/>
+      <w:numFmt w:val="decimal"/>
+      <w:isLgl/>
+      <w:lvlText w:val="%1.%2.%3.%4.%5.%6.%7.%8.%9"/>
+      <w:lvlJc w:val="left"/>
+      <w:pPr>
+        <w:ind w:left="5040" w:hanging="1800"/>
+      </w:pPr>
+      <w:rPr>
+        <w:rFonts w:hint="default"/>
+      </w:rPr>
+    </w:lvl>
+  </w:abstractNum>
+  <w:abstractNum w:abstractNumId="5" w15:restartNumberingAfterBreak="0">
+    <w:nsid w:val="5DBF4348"/>
+    <w:multiLevelType w:val="multilevel"/>
+    <w:tmpl w:val="4404C3AE"/>
     <w:lvl w:ilvl="0">
       <w:start w:val="1"/>
       <w:numFmt w:val="decimal"/>
@@ -2098,6 +4671,9 @@
   </w:num>
   <w:num w:numId="5">
     <w:abstractNumId w:val="1"/>
+  </w:num>
+  <w:num w:numId="6">
+    <w:abstractNumId w:val="5"/>
   </w:num>
 </w:numbering>
 </file>
@@ -2499,7 +5075,6 @@
   <w:style w:type="character" w:default="1" w:styleId="DefaultParagraphFont">
     <w:name w:val="Default Paragraph Font"/>
     <w:uiPriority w:val="1"/>
-    <w:semiHidden/>
     <w:unhideWhenUsed/>
   </w:style>
   <w:style w:type="table" w:default="1" w:styleId="TableNormal">
@@ -2533,6 +5108,104 @@
       <w:ind w:left="720"/>
       <w:contextualSpacing/>
     </w:pPr>
+  </w:style>
+  <w:style w:type="table" w:styleId="TableGrid">
+    <w:name w:val="Table Grid"/>
+    <w:basedOn w:val="TableNormal"/>
+    <w:uiPriority w:val="39"/>
+    <w:rsid w:val="005E1DBA"/>
+    <w:pPr>
+      <w:spacing w:after="0" w:line="240" w:lineRule="auto"/>
+    </w:pPr>
+    <w:tblPr>
+      <w:tblBorders>
+        <w:top w:val="single" w:sz="4" w:space="0" w:color="auto"/>
+        <w:left w:val="single" w:sz="4" w:space="0" w:color="auto"/>
+        <w:bottom w:val="single" w:sz="4" w:space="0" w:color="auto"/>
+        <w:right w:val="single" w:sz="4" w:space="0" w:color="auto"/>
+        <w:insideH w:val="single" w:sz="4" w:space="0" w:color="auto"/>
+        <w:insideV w:val="single" w:sz="4" w:space="0" w:color="auto"/>
+      </w:tblBorders>
+    </w:tblPr>
+  </w:style>
+  <w:style w:type="table" w:styleId="TableGridLight">
+    <w:name w:val="Grid Table Light"/>
+    <w:basedOn w:val="TableNormal"/>
+    <w:uiPriority w:val="40"/>
+    <w:rsid w:val="005E1DBA"/>
+    <w:pPr>
+      <w:spacing w:after="0" w:line="240" w:lineRule="auto"/>
+    </w:pPr>
+    <w:tblPr>
+      <w:tblBorders>
+        <w:top w:val="single" w:sz="4" w:space="0" w:color="BFBFBF" w:themeColor="background1" w:themeShade="BF"/>
+        <w:left w:val="single" w:sz="4" w:space="0" w:color="BFBFBF" w:themeColor="background1" w:themeShade="BF"/>
+        <w:bottom w:val="single" w:sz="4" w:space="0" w:color="BFBFBF" w:themeColor="background1" w:themeShade="BF"/>
+        <w:right w:val="single" w:sz="4" w:space="0" w:color="BFBFBF" w:themeColor="background1" w:themeShade="BF"/>
+        <w:insideH w:val="single" w:sz="4" w:space="0" w:color="BFBFBF" w:themeColor="background1" w:themeShade="BF"/>
+        <w:insideV w:val="single" w:sz="4" w:space="0" w:color="BFBFBF" w:themeColor="background1" w:themeShade="BF"/>
+      </w:tblBorders>
+    </w:tblPr>
+  </w:style>
+  <w:style w:type="paragraph" w:styleId="NormalWeb">
+    <w:name w:val="Normal (Web)"/>
+    <w:basedOn w:val="Normal"/>
+    <w:uiPriority w:val="99"/>
+    <w:semiHidden/>
+    <w:unhideWhenUsed/>
+    <w:rsid w:val="009A1E69"/>
+    <w:pPr>
+      <w:spacing w:before="100" w:beforeAutospacing="1" w:after="100" w:afterAutospacing="1" w:line="240" w:lineRule="auto"/>
+    </w:pPr>
+    <w:rPr>
+      <w:rFonts w:ascii="Times New Roman" w:eastAsia="Times New Roman" w:hAnsi="Times New Roman" w:cs="Times New Roman"/>
+      <w:sz w:val="24"/>
+      <w:szCs w:val="24"/>
+    </w:rPr>
+  </w:style>
+  <w:style w:type="paragraph" w:styleId="Header">
+    <w:name w:val="header"/>
+    <w:basedOn w:val="Normal"/>
+    <w:link w:val="HeaderChar"/>
+    <w:uiPriority w:val="99"/>
+    <w:unhideWhenUsed/>
+    <w:rsid w:val="00313A78"/>
+    <w:pPr>
+      <w:tabs>
+        <w:tab w:val="center" w:pos="4680"/>
+        <w:tab w:val="right" w:pos="9360"/>
+      </w:tabs>
+      <w:spacing w:after="0" w:line="240" w:lineRule="auto"/>
+    </w:pPr>
+  </w:style>
+  <w:style w:type="character" w:customStyle="1" w:styleId="HeaderChar">
+    <w:name w:val="Header Char"/>
+    <w:basedOn w:val="DefaultParagraphFont"/>
+    <w:link w:val="Header"/>
+    <w:uiPriority w:val="99"/>
+    <w:rsid w:val="00313A78"/>
+  </w:style>
+  <w:style w:type="paragraph" w:styleId="Footer">
+    <w:name w:val="footer"/>
+    <w:basedOn w:val="Normal"/>
+    <w:link w:val="FooterChar"/>
+    <w:uiPriority w:val="99"/>
+    <w:unhideWhenUsed/>
+    <w:rsid w:val="00313A78"/>
+    <w:pPr>
+      <w:tabs>
+        <w:tab w:val="center" w:pos="4680"/>
+        <w:tab w:val="right" w:pos="9360"/>
+      </w:tabs>
+      <w:spacing w:after="0" w:line="240" w:lineRule="auto"/>
+    </w:pPr>
+  </w:style>
+  <w:style w:type="character" w:customStyle="1" w:styleId="FooterChar">
+    <w:name w:val="Footer Char"/>
+    <w:basedOn w:val="DefaultParagraphFont"/>
+    <w:link w:val="Footer"/>
+    <w:uiPriority w:val="99"/>
+    <w:rsid w:val="00313A78"/>
   </w:style>
 </w:styles>
 </file>

</xml_diff>